<commit_message>
Update Docs version 1.1
</commit_message>
<xml_diff>
--- a/Docs/LaneDepartureWarning_1.0.docx
+++ b/Docs/LaneDepartureWarning_1.0.docx
@@ -4,29 +4,442 @@
   <w:body>
     <w:p>
       <w:pPr>
-        <w:rPr>
-          <w:rFonts w:ascii="Times New Roman" w:hAnsi="Times New Roman" w:cs="Times New Roman"/>
-          <w:sz w:val="26"/>
-          <w:szCs w:val="26"/>
-        </w:rPr>
-      </w:pPr>
-      <w:r>
-        <w:rPr>
-          <w:rFonts w:ascii="Times New Roman" w:hAnsi="Times New Roman" w:cs="Times New Roman"/>
-          <w:sz w:val="26"/>
-          <w:szCs w:val="26"/>
-        </w:rPr>
-        <w:t>Trang bìa</w:t>
-      </w:r>
-    </w:p>
-    <w:p>
-      <w:pPr>
-        <w:rPr>
-          <w:rFonts w:ascii="Times New Roman" w:hAnsi="Times New Roman" w:cs="Times New Roman"/>
-          <w:sz w:val="26"/>
-          <w:szCs w:val="26"/>
-        </w:rPr>
-      </w:pPr>
+        <w:jc w:val="center"/>
+        <w:rPr>
+          <w:rFonts w:ascii="Times New Roman" w:hAnsi="Times New Roman" w:cs="Times New Roman"/>
+          <w:b/>
+          <w:sz w:val="26"/>
+          <w:szCs w:val="26"/>
+        </w:rPr>
+      </w:pPr>
+      <w:r>
+        <w:rPr>
+          <w:rFonts w:ascii="Times New Roman" w:hAnsi="Times New Roman" w:cs="Times New Roman"/>
+          <w:b/>
+          <w:sz w:val="26"/>
+          <w:szCs w:val="26"/>
+        </w:rPr>
+        <w:t>UNIVERSITY OF TECHNOLOGY AND EDUCATION</w:t>
+      </w:r>
+    </w:p>
+    <w:p>
+      <w:pPr>
+        <w:jc w:val="center"/>
+        <w:rPr>
+          <w:rFonts w:ascii="Times New Roman" w:hAnsi="Times New Roman" w:cs="Times New Roman"/>
+          <w:b/>
+          <w:sz w:val="26"/>
+          <w:szCs w:val="26"/>
+        </w:rPr>
+      </w:pPr>
+      <w:r>
+        <w:rPr>
+          <w:rFonts w:ascii="Times New Roman" w:hAnsi="Times New Roman" w:cs="Times New Roman"/>
+          <w:b/>
+          <w:sz w:val="26"/>
+          <w:szCs w:val="26"/>
+        </w:rPr>
+        <w:t>FACULTY FOR HIGH QUALITY TRAINING</w:t>
+      </w:r>
+    </w:p>
+    <w:p>
+      <w:pPr>
+        <w:jc w:val="center"/>
+        <w:rPr>
+          <w:rFonts w:ascii="Times New Roman" w:hAnsi="Times New Roman" w:cs="Times New Roman"/>
+          <w:b/>
+          <w:sz w:val="26"/>
+          <w:szCs w:val="26"/>
+        </w:rPr>
+      </w:pPr>
+      <w:r>
+        <w:rPr>
+          <w:rFonts w:ascii="Times New Roman" w:hAnsi="Times New Roman" w:cs="Times New Roman"/>
+          <w:b/>
+          <w:sz w:val="26"/>
+          <w:szCs w:val="26"/>
+        </w:rPr>
+        <w:t>DEPARTMENT OF MECHATRONICS TECHNOLOGY</w:t>
+      </w:r>
+    </w:p>
+    <w:p>
+      <w:pPr>
+        <w:jc w:val="center"/>
+        <w:rPr>
+          <w:b/>
+          <w:sz w:val="28"/>
+        </w:rPr>
+      </w:pPr>
+      <w:r>
+        <w:rPr>
+          <w:noProof/>
+        </w:rPr>
+        <w:drawing>
+          <wp:anchor distT="0" distB="0" distL="114300" distR="114300" simplePos="0" relativeHeight="251659264" behindDoc="0" locked="0" layoutInCell="1" allowOverlap="1" wp14:anchorId="7F50B591" wp14:editId="56528A43">
+            <wp:simplePos x="0" y="0"/>
+            <wp:positionH relativeFrom="margin">
+              <wp:align>center</wp:align>
+            </wp:positionH>
+            <wp:positionV relativeFrom="paragraph">
+              <wp:posOffset>262890</wp:posOffset>
+            </wp:positionV>
+            <wp:extent cx="1181100" cy="1264920"/>
+            <wp:effectExtent l="0" t="0" r="0" b="0"/>
+            <wp:wrapTopAndBottom/>
+            <wp:docPr id="2" name="Picture 1" descr="ANd9GcR7BAz8hld8Rn4YZW5s_LsmbCivU780sKay-OhHY6sCfnmodrnQ"/>
+            <wp:cNvGraphicFramePr>
+              <a:graphicFrameLocks xmlns:a="http://schemas.openxmlformats.org/drawingml/2006/main" noChangeAspect="1"/>
+            </wp:cNvGraphicFramePr>
+            <a:graphic xmlns:a="http://schemas.openxmlformats.org/drawingml/2006/main">
+              <a:graphicData uri="http://schemas.openxmlformats.org/drawingml/2006/picture">
+                <pic:pic xmlns:pic="http://schemas.openxmlformats.org/drawingml/2006/picture">
+                  <pic:nvPicPr>
+                    <pic:cNvPr id="0" name="Picture 1" descr="ANd9GcR7BAz8hld8Rn4YZW5s_LsmbCivU780sKay-OhHY6sCfnmodrnQ"/>
+                    <pic:cNvPicPr>
+                      <a:picLocks noChangeAspect="1" noChangeArrowheads="1"/>
+                    </pic:cNvPicPr>
+                  </pic:nvPicPr>
+                  <pic:blipFill>
+                    <a:blip r:embed="rId8">
+                      <a:extLst>
+                        <a:ext uri="{28A0092B-C50C-407E-A947-70E740481C1C}">
+                          <a14:useLocalDpi xmlns:a14="http://schemas.microsoft.com/office/drawing/2010/main" val="0"/>
+                        </a:ext>
+                      </a:extLst>
+                    </a:blip>
+                    <a:srcRect/>
+                    <a:stretch>
+                      <a:fillRect/>
+                    </a:stretch>
+                  </pic:blipFill>
+                  <pic:spPr bwMode="auto">
+                    <a:xfrm>
+                      <a:off x="0" y="0"/>
+                      <a:ext cx="1181100" cy="1264920"/>
+                    </a:xfrm>
+                    <a:prstGeom prst="rect">
+                      <a:avLst/>
+                    </a:prstGeom>
+                    <a:noFill/>
+                    <a:ln>
+                      <a:noFill/>
+                    </a:ln>
+                  </pic:spPr>
+                </pic:pic>
+              </a:graphicData>
+            </a:graphic>
+          </wp:anchor>
+        </w:drawing>
+      </w:r>
+      <w:r>
+        <w:rPr>
+          <w:b/>
+          <w:sz w:val="28"/>
+        </w:rPr>
+        <w:t>---o0o---</w:t>
+      </w:r>
+    </w:p>
+    <w:p>
+      <w:pPr>
+        <w:jc w:val="center"/>
+        <w:rPr>
+          <w:rFonts w:ascii="Times New Roman" w:hAnsi="Times New Roman" w:cs="Times New Roman"/>
+          <w:b/>
+          <w:sz w:val="32"/>
+          <w:szCs w:val="32"/>
+        </w:rPr>
+      </w:pPr>
+    </w:p>
+    <w:p>
+      <w:pPr>
+        <w:jc w:val="center"/>
+        <w:rPr>
+          <w:rFonts w:ascii="Times New Roman" w:hAnsi="Times New Roman" w:cs="Times New Roman"/>
+          <w:b/>
+          <w:sz w:val="32"/>
+          <w:szCs w:val="32"/>
+        </w:rPr>
+      </w:pPr>
+      <w:r>
+        <w:rPr>
+          <w:rFonts w:ascii="Times New Roman" w:hAnsi="Times New Roman" w:cs="Times New Roman"/>
+          <w:b/>
+          <w:sz w:val="32"/>
+          <w:szCs w:val="32"/>
+        </w:rPr>
+        <w:t>GRADUATION THESIS</w:t>
+      </w:r>
+    </w:p>
+    <w:p>
+      <w:pPr>
+        <w:jc w:val="center"/>
+        <w:rPr>
+          <w:rFonts w:ascii="Times New Roman" w:hAnsi="Times New Roman" w:cs="Times New Roman"/>
+          <w:b/>
+          <w:sz w:val="36"/>
+          <w:szCs w:val="36"/>
+        </w:rPr>
+      </w:pPr>
+      <w:r>
+        <w:rPr>
+          <w:rFonts w:ascii="Times New Roman" w:hAnsi="Times New Roman" w:cs="Times New Roman"/>
+          <w:b/>
+          <w:sz w:val="36"/>
+          <w:szCs w:val="36"/>
+        </w:rPr>
+        <w:t xml:space="preserve">CONSTRUCT </w:t>
+      </w:r>
+      <w:r>
+        <w:rPr>
+          <w:rFonts w:ascii="Times New Roman" w:hAnsi="Times New Roman" w:cs="Times New Roman"/>
+          <w:b/>
+          <w:sz w:val="36"/>
+          <w:szCs w:val="36"/>
+        </w:rPr>
+        <w:t xml:space="preserve">OF </w:t>
+      </w:r>
+      <w:r>
+        <w:rPr>
+          <w:rFonts w:ascii="Times New Roman" w:hAnsi="Times New Roman" w:cs="Times New Roman"/>
+          <w:b/>
+          <w:sz w:val="36"/>
+          <w:szCs w:val="36"/>
+        </w:rPr>
+        <w:t>LANE DEPARTURE W</w:t>
+      </w:r>
+      <w:r>
+        <w:rPr>
+          <w:rFonts w:ascii="Times New Roman" w:hAnsi="Times New Roman" w:cs="Times New Roman"/>
+          <w:b/>
+          <w:sz w:val="36"/>
+          <w:szCs w:val="36"/>
+        </w:rPr>
+        <w:t xml:space="preserve">ARNING </w:t>
+      </w:r>
+      <w:r>
+        <w:rPr>
+          <w:rFonts w:ascii="Times New Roman" w:hAnsi="Times New Roman" w:cs="Times New Roman"/>
+          <w:b/>
+          <w:sz w:val="36"/>
+          <w:szCs w:val="36"/>
+        </w:rPr>
+        <w:t>SYSTEM USING RASP</w:t>
+      </w:r>
+      <w:r>
+        <w:rPr>
+          <w:rFonts w:ascii="Times New Roman" w:hAnsi="Times New Roman" w:cs="Times New Roman"/>
+          <w:b/>
+          <w:sz w:val="36"/>
+          <w:szCs w:val="36"/>
+        </w:rPr>
+        <w:t xml:space="preserve">BERRY PI </w:t>
+      </w:r>
+      <w:r>
+        <w:rPr>
+          <w:rFonts w:ascii="Times New Roman" w:hAnsi="Times New Roman" w:cs="Times New Roman"/>
+          <w:b/>
+          <w:sz w:val="36"/>
+          <w:szCs w:val="36"/>
+        </w:rPr>
+        <w:t>EMBEDDED COMPUTER</w:t>
+      </w:r>
+    </w:p>
+    <w:p>
+      <w:pPr>
+        <w:rPr>
+          <w:rFonts w:ascii="Times New Roman" w:hAnsi="Times New Roman" w:cs="Times New Roman"/>
+          <w:b/>
+          <w:sz w:val="28"/>
+          <w:szCs w:val="28"/>
+        </w:rPr>
+      </w:pPr>
+    </w:p>
+    <w:p>
+      <w:pPr>
+        <w:ind w:left="2880"/>
+        <w:rPr>
+          <w:rFonts w:ascii="Times New Roman" w:hAnsi="Times New Roman" w:cs="Times New Roman"/>
+          <w:b/>
+          <w:sz w:val="28"/>
+          <w:szCs w:val="28"/>
+        </w:rPr>
+      </w:pPr>
+      <w:r>
+        <w:rPr>
+          <w:rFonts w:ascii="Times New Roman" w:hAnsi="Times New Roman" w:cs="Times New Roman"/>
+          <w:b/>
+          <w:sz w:val="28"/>
+          <w:szCs w:val="28"/>
+        </w:rPr>
+        <w:t>STUDENT’S NAME:</w:t>
+      </w:r>
+    </w:p>
+    <w:p>
+      <w:pPr>
+        <w:ind w:left="3600"/>
+        <w:rPr>
+          <w:rFonts w:ascii="Times New Roman" w:hAnsi="Times New Roman" w:cs="Times New Roman"/>
+          <w:b/>
+          <w:sz w:val="28"/>
+          <w:szCs w:val="28"/>
+        </w:rPr>
+      </w:pPr>
+      <w:r>
+        <w:rPr>
+          <w:rFonts w:ascii="Times New Roman" w:hAnsi="Times New Roman" w:cs="Times New Roman"/>
+          <w:b/>
+          <w:sz w:val="28"/>
+          <w:szCs w:val="28"/>
+        </w:rPr>
+        <w:t>1. NGUYEN TUAN KIET – 14110348</w:t>
+      </w:r>
+    </w:p>
+    <w:p>
+      <w:pPr>
+        <w:ind w:left="3600"/>
+        <w:rPr>
+          <w:rFonts w:ascii="Times New Roman" w:hAnsi="Times New Roman" w:cs="Times New Roman"/>
+          <w:b/>
+          <w:sz w:val="28"/>
+          <w:szCs w:val="28"/>
+        </w:rPr>
+      </w:pPr>
+      <w:r>
+        <w:rPr>
+          <w:rFonts w:ascii="Times New Roman" w:hAnsi="Times New Roman" w:cs="Times New Roman"/>
+          <w:b/>
+          <w:sz w:val="28"/>
+          <w:szCs w:val="28"/>
+        </w:rPr>
+        <w:t xml:space="preserve">2. NGUYEN QUOC TINH </w:t>
+      </w:r>
+      <w:r>
+        <w:rPr>
+          <w:rFonts w:ascii="Times New Roman" w:hAnsi="Times New Roman" w:cs="Times New Roman"/>
+          <w:b/>
+          <w:sz w:val="28"/>
+          <w:szCs w:val="28"/>
+        </w:rPr>
+        <w:t>–</w:t>
+      </w:r>
+      <w:r>
+        <w:rPr>
+          <w:rFonts w:ascii="Times New Roman" w:hAnsi="Times New Roman" w:cs="Times New Roman"/>
+          <w:b/>
+          <w:sz w:val="28"/>
+          <w:szCs w:val="28"/>
+        </w:rPr>
+        <w:t xml:space="preserve"> 14110422</w:t>
+      </w:r>
+    </w:p>
+    <w:p>
+      <w:pPr>
+        <w:ind w:left="2880"/>
+        <w:rPr>
+          <w:rFonts w:ascii="Times New Roman" w:hAnsi="Times New Roman" w:cs="Times New Roman"/>
+          <w:b/>
+          <w:sz w:val="28"/>
+          <w:szCs w:val="28"/>
+        </w:rPr>
+      </w:pPr>
+      <w:r>
+        <w:rPr>
+          <w:rFonts w:ascii="Times New Roman" w:hAnsi="Times New Roman" w:cs="Times New Roman"/>
+          <w:b/>
+          <w:sz w:val="28"/>
+          <w:szCs w:val="28"/>
+        </w:rPr>
+        <w:t>ACADEMIC BATCH: 2014-2018</w:t>
+      </w:r>
+    </w:p>
+    <w:p>
+      <w:pPr>
+        <w:ind w:left="2880"/>
+        <w:rPr>
+          <w:rFonts w:ascii="Times New Roman" w:hAnsi="Times New Roman" w:cs="Times New Roman"/>
+          <w:b/>
+          <w:sz w:val="28"/>
+          <w:szCs w:val="28"/>
+        </w:rPr>
+      </w:pPr>
+      <w:r>
+        <w:rPr>
+          <w:rFonts w:ascii="Times New Roman" w:hAnsi="Times New Roman" w:cs="Times New Roman"/>
+          <w:b/>
+          <w:sz w:val="28"/>
+          <w:szCs w:val="28"/>
+        </w:rPr>
+        <w:t>MAJOR: INFORMATION TECHNOLOGY</w:t>
+      </w:r>
+    </w:p>
+    <w:p>
+      <w:pPr>
+        <w:ind w:left="2880"/>
+        <w:rPr>
+          <w:rFonts w:ascii="Times New Roman" w:hAnsi="Times New Roman" w:cs="Times New Roman"/>
+          <w:b/>
+          <w:sz w:val="28"/>
+          <w:szCs w:val="28"/>
+        </w:rPr>
+      </w:pPr>
+      <w:r>
+        <w:rPr>
+          <w:rFonts w:ascii="Times New Roman" w:hAnsi="Times New Roman" w:cs="Times New Roman"/>
+          <w:b/>
+          <w:sz w:val="28"/>
+          <w:szCs w:val="28"/>
+        </w:rPr>
+        <w:t>ADVISOR: NGUYEN DANG QUANG</w:t>
+      </w:r>
+      <w:r>
+        <w:rPr>
+          <w:rFonts w:ascii="Times New Roman" w:hAnsi="Times New Roman" w:cs="Times New Roman"/>
+          <w:b/>
+          <w:sz w:val="28"/>
+          <w:szCs w:val="28"/>
+        </w:rPr>
+        <w:t>, M.S</w:t>
+      </w:r>
+    </w:p>
+    <w:p>
+      <w:pPr>
+        <w:rPr>
+          <w:rFonts w:ascii="Times New Roman" w:hAnsi="Times New Roman" w:cs="Times New Roman"/>
+          <w:b/>
+          <w:sz w:val="28"/>
+          <w:szCs w:val="28"/>
+        </w:rPr>
+      </w:pPr>
+    </w:p>
+    <w:p>
+      <w:pPr>
+        <w:rPr>
+          <w:rFonts w:ascii="Times New Roman" w:hAnsi="Times New Roman" w:cs="Times New Roman"/>
+          <w:b/>
+          <w:sz w:val="26"/>
+          <w:szCs w:val="26"/>
+        </w:rPr>
+      </w:pPr>
+    </w:p>
+    <w:p>
+      <w:pPr>
+        <w:jc w:val="center"/>
+        <w:rPr>
+          <w:rFonts w:ascii="Times New Roman" w:hAnsi="Times New Roman" w:cs="Times New Roman"/>
+          <w:b/>
+          <w:sz w:val="26"/>
+          <w:szCs w:val="26"/>
+        </w:rPr>
+      </w:pPr>
+      <w:r>
+        <w:rPr>
+          <w:rFonts w:ascii="Times New Roman" w:hAnsi="Times New Roman" w:cs="Times New Roman"/>
+          <w:b/>
+          <w:sz w:val="26"/>
+          <w:szCs w:val="26"/>
+        </w:rPr>
+        <w:t>Ho Chi Minh City, May 2018</w:t>
+      </w:r>
       <w:r>
         <w:rPr>
           <w:rFonts w:ascii="Times New Roman" w:hAnsi="Times New Roman" w:cs="Times New Roman"/>
@@ -38,30 +451,626 @@
     </w:p>
     <w:p>
       <w:pPr>
-        <w:rPr>
-          <w:rFonts w:ascii="Times New Roman" w:hAnsi="Times New Roman" w:cs="Times New Roman"/>
-          <w:sz w:val="26"/>
-          <w:szCs w:val="26"/>
-        </w:rPr>
-      </w:pPr>
-      <w:r>
-        <w:rPr>
-          <w:rFonts w:ascii="Times New Roman" w:hAnsi="Times New Roman" w:cs="Times New Roman"/>
+        <w:spacing w:after="0" w:line="240" w:lineRule="auto"/>
+        <w:ind w:left="-3620" w:right="476"/>
+        <w:jc w:val="center"/>
+        <w:rPr>
+          <w:rFonts w:ascii="Times New Roman" w:hAnsi="Times New Roman" w:cs="Times New Roman"/>
+          <w:sz w:val="26"/>
+          <w:szCs w:val="26"/>
+        </w:rPr>
+      </w:pPr>
+      <w:r>
+        <w:rPr>
+          <w:rFonts w:ascii="Times New Roman" w:hAnsi="Times New Roman" w:cs="Times New Roman"/>
+          <w:noProof/>
           <w:sz w:val="26"/>
           <w:szCs w:val="26"/>
         </w:rPr>
         <w:lastRenderedPageBreak/>
-        <w:t>Nhiệm vụ đồ án tốt nghiệp</w:t>
-      </w:r>
-    </w:p>
-    <w:p>
-      <w:pPr>
-        <w:rPr>
-          <w:rFonts w:ascii="Times New Roman" w:hAnsi="Times New Roman" w:cs="Times New Roman"/>
-          <w:sz w:val="26"/>
-          <w:szCs w:val="26"/>
-        </w:rPr>
-      </w:pPr>
+        <w:drawing>
+          <wp:anchor distT="0" distB="0" distL="114300" distR="114300" simplePos="0" relativeHeight="251661312" behindDoc="0" locked="0" layoutInCell="1" allowOverlap="0" wp14:anchorId="06A7EA51" wp14:editId="72D4C9EA">
+            <wp:simplePos x="0" y="0"/>
+            <wp:positionH relativeFrom="margin">
+              <wp:posOffset>-610870</wp:posOffset>
+            </wp:positionH>
+            <wp:positionV relativeFrom="paragraph">
+              <wp:posOffset>0</wp:posOffset>
+            </wp:positionV>
+            <wp:extent cx="2733675" cy="1143000"/>
+            <wp:effectExtent l="0" t="0" r="9525" b="0"/>
+            <wp:wrapSquare wrapText="bothSides"/>
+            <wp:docPr id="174" name="Picture 174"/>
+            <wp:cNvGraphicFramePr/>
+            <a:graphic xmlns:a="http://schemas.openxmlformats.org/drawingml/2006/main">
+              <a:graphicData uri="http://schemas.openxmlformats.org/drawingml/2006/picture">
+                <pic:pic xmlns:pic="http://schemas.openxmlformats.org/drawingml/2006/picture">
+                  <pic:nvPicPr>
+                    <pic:cNvPr id="174" name="Picture 174"/>
+                    <pic:cNvPicPr/>
+                  </pic:nvPicPr>
+                  <pic:blipFill>
+                    <a:blip r:embed="rId9"/>
+                    <a:stretch>
+                      <a:fillRect/>
+                    </a:stretch>
+                  </pic:blipFill>
+                  <pic:spPr>
+                    <a:xfrm>
+                      <a:off x="0" y="0"/>
+                      <a:ext cx="2733675" cy="1143000"/>
+                    </a:xfrm>
+                    <a:prstGeom prst="rect">
+                      <a:avLst/>
+                    </a:prstGeom>
+                  </pic:spPr>
+                </pic:pic>
+              </a:graphicData>
+            </a:graphic>
+          </wp:anchor>
+        </w:drawing>
+      </w:r>
+      <w:r>
+        <w:rPr>
+          <w:rFonts w:ascii="Times New Roman" w:hAnsi="Times New Roman" w:cs="Times New Roman"/>
+          <w:b/>
+          <w:sz w:val="26"/>
+          <w:szCs w:val="26"/>
+        </w:rPr>
+        <w:t>SOCIALIST REPUBLIC OF</w:t>
+      </w:r>
+    </w:p>
+    <w:p>
+      <w:pPr>
+        <w:spacing w:after="159" w:line="240" w:lineRule="auto"/>
+        <w:ind w:left="540" w:right="-15"/>
+        <w:jc w:val="center"/>
+        <w:rPr>
+          <w:rFonts w:ascii="Times New Roman" w:hAnsi="Times New Roman" w:cs="Times New Roman"/>
+          <w:sz w:val="26"/>
+          <w:szCs w:val="26"/>
+        </w:rPr>
+      </w:pPr>
+      <w:r>
+        <w:rPr>
+          <w:rFonts w:ascii="Times New Roman" w:hAnsi="Times New Roman" w:cs="Times New Roman"/>
+          <w:b/>
+          <w:sz w:val="26"/>
+          <w:szCs w:val="26"/>
+        </w:rPr>
+        <w:t>VIETNAM</w:t>
+      </w:r>
+    </w:p>
+    <w:p>
+      <w:pPr>
+        <w:spacing w:after="156" w:line="240" w:lineRule="auto"/>
+        <w:ind w:left="-3620" w:right="33"/>
+        <w:jc w:val="center"/>
+        <w:rPr>
+          <w:rFonts w:ascii="Times New Roman" w:hAnsi="Times New Roman" w:cs="Times New Roman"/>
+          <w:sz w:val="26"/>
+          <w:szCs w:val="26"/>
+        </w:rPr>
+      </w:pPr>
+      <w:r>
+        <w:rPr>
+          <w:rFonts w:ascii="Times New Roman" w:hAnsi="Times New Roman" w:cs="Times New Roman"/>
+          <w:b/>
+          <w:sz w:val="26"/>
+          <w:szCs w:val="26"/>
+        </w:rPr>
+        <w:t>Independence - Freedom - Happiness</w:t>
+      </w:r>
+    </w:p>
+    <w:p>
+      <w:pPr>
+        <w:spacing w:after="159" w:line="240" w:lineRule="auto"/>
+        <w:ind w:left="540" w:right="-15"/>
+        <w:jc w:val="center"/>
+        <w:rPr>
+          <w:rFonts w:ascii="Times New Roman" w:hAnsi="Times New Roman" w:cs="Times New Roman"/>
+          <w:sz w:val="26"/>
+          <w:szCs w:val="26"/>
+        </w:rPr>
+      </w:pPr>
+      <w:r>
+        <w:rPr>
+          <w:rFonts w:ascii="Times New Roman" w:hAnsi="Times New Roman" w:cs="Times New Roman"/>
+          <w:b/>
+          <w:sz w:val="26"/>
+          <w:szCs w:val="26"/>
+        </w:rPr>
+        <w:t>----***----</w:t>
+      </w:r>
+    </w:p>
+    <w:p>
+      <w:pPr>
+        <w:spacing w:after="165" w:line="240" w:lineRule="auto"/>
+        <w:jc w:val="center"/>
+        <w:rPr>
+          <w:rFonts w:ascii="Times New Roman" w:hAnsi="Times New Roman" w:cs="Times New Roman"/>
+          <w:sz w:val="26"/>
+          <w:szCs w:val="26"/>
+        </w:rPr>
+      </w:pPr>
+      <w:r>
+        <w:rPr>
+          <w:rFonts w:ascii="Times New Roman" w:hAnsi="Times New Roman" w:cs="Times New Roman"/>
+          <w:b/>
+          <w:sz w:val="26"/>
+          <w:szCs w:val="26"/>
+        </w:rPr>
+        <w:t>Ho Chi Minh City, May 31</w:t>
+      </w:r>
+      <w:r>
+        <w:rPr>
+          <w:rFonts w:ascii="Times New Roman" w:hAnsi="Times New Roman" w:cs="Times New Roman"/>
+          <w:b/>
+          <w:sz w:val="26"/>
+          <w:szCs w:val="26"/>
+          <w:vertAlign w:val="superscript"/>
+        </w:rPr>
+        <w:t>st</w:t>
+      </w:r>
+      <w:r>
+        <w:rPr>
+          <w:rFonts w:ascii="Times New Roman" w:hAnsi="Times New Roman" w:cs="Times New Roman"/>
+          <w:b/>
+          <w:sz w:val="26"/>
+          <w:szCs w:val="26"/>
+        </w:rPr>
+        <w:t xml:space="preserve"> 2017</w:t>
+      </w:r>
+    </w:p>
+    <w:p>
+      <w:pPr>
+        <w:jc w:val="center"/>
+        <w:rPr>
+          <w:rFonts w:ascii="Times New Roman" w:hAnsi="Times New Roman" w:cs="Times New Roman"/>
+          <w:b/>
+          <w:sz w:val="26"/>
+          <w:szCs w:val="26"/>
+        </w:rPr>
+      </w:pPr>
+      <w:r>
+        <w:rPr>
+          <w:rFonts w:ascii="Times New Roman" w:hAnsi="Times New Roman" w:cs="Times New Roman"/>
+          <w:b/>
+          <w:sz w:val="26"/>
+          <w:szCs w:val="26"/>
+        </w:rPr>
+        <w:t>MISSION OF THESIS</w:t>
+      </w:r>
+    </w:p>
+    <w:p>
+      <w:pPr>
+        <w:rPr>
+          <w:rFonts w:ascii="Times New Roman" w:hAnsi="Times New Roman" w:cs="Times New Roman"/>
+          <w:sz w:val="26"/>
+          <w:szCs w:val="26"/>
+        </w:rPr>
+      </w:pPr>
+      <w:r>
+        <w:rPr>
+          <w:rFonts w:ascii="Times New Roman" w:hAnsi="Times New Roman" w:cs="Times New Roman"/>
+          <w:sz w:val="26"/>
+          <w:szCs w:val="26"/>
+        </w:rPr>
+        <w:t xml:space="preserve">Student’s name: </w:t>
+      </w:r>
+      <w:r>
+        <w:rPr>
+          <w:rFonts w:ascii="Times New Roman" w:hAnsi="Times New Roman" w:cs="Times New Roman"/>
+          <w:sz w:val="26"/>
+          <w:szCs w:val="26"/>
+        </w:rPr>
+        <w:tab/>
+        <w:t>Nguyen Tuan Kiet (14110348)</w:t>
+      </w:r>
+    </w:p>
+    <w:p>
+      <w:pPr>
+        <w:ind w:left="1440" w:firstLine="828"/>
+        <w:rPr>
+          <w:rFonts w:ascii="Times New Roman" w:hAnsi="Times New Roman" w:cs="Times New Roman"/>
+          <w:sz w:val="26"/>
+          <w:szCs w:val="26"/>
+        </w:rPr>
+      </w:pPr>
+      <w:r>
+        <w:rPr>
+          <w:rFonts w:ascii="Times New Roman" w:hAnsi="Times New Roman" w:cs="Times New Roman"/>
+          <w:sz w:val="26"/>
+          <w:szCs w:val="26"/>
+        </w:rPr>
+        <w:t>Nguyen Quoc Tinh (14110422)</w:t>
+      </w:r>
+    </w:p>
+    <w:p>
+      <w:pPr>
+        <w:rPr>
+          <w:rFonts w:ascii="Times New Roman" w:hAnsi="Times New Roman" w:cs="Times New Roman"/>
+          <w:sz w:val="26"/>
+          <w:szCs w:val="26"/>
+        </w:rPr>
+      </w:pPr>
+      <w:r>
+        <w:rPr>
+          <w:rFonts w:ascii="Times New Roman" w:hAnsi="Times New Roman" w:cs="Times New Roman"/>
+          <w:sz w:val="26"/>
+          <w:szCs w:val="26"/>
+        </w:rPr>
+        <w:t>Major: Information Technology</w:t>
+      </w:r>
+      <w:r>
+        <w:rPr>
+          <w:rFonts w:ascii="Times New Roman" w:hAnsi="Times New Roman" w:cs="Times New Roman"/>
+          <w:sz w:val="26"/>
+          <w:szCs w:val="26"/>
+        </w:rPr>
+        <w:tab/>
+      </w:r>
+      <w:r>
+        <w:rPr>
+          <w:rFonts w:ascii="Times New Roman" w:hAnsi="Times New Roman" w:cs="Times New Roman"/>
+          <w:sz w:val="26"/>
+          <w:szCs w:val="26"/>
+        </w:rPr>
+        <w:tab/>
+      </w:r>
+      <w:r>
+        <w:rPr>
+          <w:rFonts w:ascii="Times New Roman" w:hAnsi="Times New Roman" w:cs="Times New Roman"/>
+          <w:sz w:val="26"/>
+          <w:szCs w:val="26"/>
+        </w:rPr>
+        <w:tab/>
+      </w:r>
+      <w:r>
+        <w:rPr>
+          <w:rFonts w:ascii="Times New Roman" w:hAnsi="Times New Roman" w:cs="Times New Roman"/>
+          <w:sz w:val="26"/>
+          <w:szCs w:val="26"/>
+        </w:rPr>
+        <w:tab/>
+      </w:r>
+      <w:r>
+        <w:rPr>
+          <w:rFonts w:ascii="Times New Roman" w:hAnsi="Times New Roman" w:cs="Times New Roman"/>
+          <w:sz w:val="26"/>
+          <w:szCs w:val="26"/>
+        </w:rPr>
+        <w:tab/>
+        <w:t>Class: 14110CL1</w:t>
+      </w:r>
+    </w:p>
+    <w:p>
+      <w:pPr>
+        <w:rPr>
+          <w:rFonts w:ascii="Times New Roman" w:hAnsi="Times New Roman" w:cs="Times New Roman"/>
+          <w:sz w:val="26"/>
+          <w:szCs w:val="26"/>
+        </w:rPr>
+      </w:pPr>
+      <w:r>
+        <w:rPr>
+          <w:rFonts w:ascii="Times New Roman" w:hAnsi="Times New Roman" w:cs="Times New Roman"/>
+          <w:sz w:val="26"/>
+          <w:szCs w:val="26"/>
+        </w:rPr>
+        <w:t xml:space="preserve">Advisor: NGUYEN DANG QUANG, </w:t>
+      </w:r>
+      <w:r>
+        <w:rPr>
+          <w:rFonts w:ascii="Times New Roman" w:hAnsi="Times New Roman" w:cs="Times New Roman"/>
+          <w:sz w:val="26"/>
+          <w:szCs w:val="26"/>
+        </w:rPr>
+        <w:t>M</w:t>
+      </w:r>
+      <w:r>
+        <w:rPr>
+          <w:rFonts w:ascii="Times New Roman" w:hAnsi="Times New Roman" w:cs="Times New Roman"/>
+          <w:sz w:val="26"/>
+          <w:szCs w:val="26"/>
+        </w:rPr>
+        <w:t>.</w:t>
+      </w:r>
+      <w:r>
+        <w:rPr>
+          <w:rFonts w:ascii="Times New Roman" w:hAnsi="Times New Roman" w:cs="Times New Roman"/>
+          <w:sz w:val="26"/>
+          <w:szCs w:val="26"/>
+        </w:rPr>
+        <w:t>S</w:t>
+      </w:r>
+      <w:r>
+        <w:rPr>
+          <w:rFonts w:ascii="Times New Roman" w:hAnsi="Times New Roman" w:cs="Times New Roman"/>
+          <w:sz w:val="26"/>
+          <w:szCs w:val="26"/>
+        </w:rPr>
+        <w:tab/>
+      </w:r>
+      <w:r>
+        <w:rPr>
+          <w:rFonts w:ascii="Times New Roman" w:hAnsi="Times New Roman" w:cs="Times New Roman"/>
+          <w:sz w:val="26"/>
+          <w:szCs w:val="26"/>
+        </w:rPr>
+        <w:tab/>
+      </w:r>
+      <w:r>
+        <w:rPr>
+          <w:rFonts w:ascii="Times New Roman" w:hAnsi="Times New Roman" w:cs="Times New Roman"/>
+          <w:sz w:val="26"/>
+          <w:szCs w:val="26"/>
+        </w:rPr>
+        <w:tab/>
+        <w:t>Phone Number:</w:t>
+      </w:r>
+    </w:p>
+    <w:p>
+      <w:pPr>
+        <w:rPr>
+          <w:rFonts w:ascii="Times New Roman" w:hAnsi="Times New Roman" w:cs="Times New Roman"/>
+          <w:sz w:val="26"/>
+          <w:szCs w:val="26"/>
+        </w:rPr>
+      </w:pPr>
+      <w:r>
+        <w:rPr>
+          <w:rFonts w:ascii="Times New Roman" w:hAnsi="Times New Roman" w:cs="Times New Roman"/>
+          <w:sz w:val="26"/>
+          <w:szCs w:val="26"/>
+        </w:rPr>
+        <w:t>Delivery date: 16/01/2018</w:t>
+      </w:r>
+      <w:r>
+        <w:rPr>
+          <w:rFonts w:ascii="Times New Roman" w:hAnsi="Times New Roman" w:cs="Times New Roman"/>
+          <w:sz w:val="26"/>
+          <w:szCs w:val="26"/>
+        </w:rPr>
+        <w:tab/>
+      </w:r>
+      <w:r>
+        <w:rPr>
+          <w:rFonts w:ascii="Times New Roman" w:hAnsi="Times New Roman" w:cs="Times New Roman"/>
+          <w:sz w:val="26"/>
+          <w:szCs w:val="26"/>
+        </w:rPr>
+        <w:tab/>
+      </w:r>
+      <w:r>
+        <w:rPr>
+          <w:rFonts w:ascii="Times New Roman" w:hAnsi="Times New Roman" w:cs="Times New Roman"/>
+          <w:sz w:val="26"/>
+          <w:szCs w:val="26"/>
+        </w:rPr>
+        <w:tab/>
+      </w:r>
+      <w:r>
+        <w:rPr>
+          <w:rFonts w:ascii="Times New Roman" w:hAnsi="Times New Roman" w:cs="Times New Roman"/>
+          <w:sz w:val="26"/>
+          <w:szCs w:val="26"/>
+        </w:rPr>
+        <w:tab/>
+      </w:r>
+      <w:r>
+        <w:rPr>
+          <w:rFonts w:ascii="Times New Roman" w:hAnsi="Times New Roman" w:cs="Times New Roman"/>
+          <w:sz w:val="26"/>
+          <w:szCs w:val="26"/>
+        </w:rPr>
+        <w:tab/>
+      </w:r>
+      <w:r>
+        <w:rPr>
+          <w:rFonts w:ascii="Times New Roman" w:hAnsi="Times New Roman" w:cs="Times New Roman"/>
+          <w:sz w:val="26"/>
+          <w:szCs w:val="26"/>
+        </w:rPr>
+        <w:tab/>
+        <w:t>Submission date:05/2018</w:t>
+      </w:r>
+    </w:p>
+    <w:p>
+      <w:pPr>
+        <w:pStyle w:val="ListParagraph"/>
+        <w:numPr>
+          <w:ilvl w:val="0"/>
+          <w:numId w:val="5"/>
+        </w:numPr>
+        <w:rPr>
+          <w:rFonts w:ascii="Times New Roman" w:hAnsi="Times New Roman" w:cs="Times New Roman"/>
+          <w:b/>
+          <w:sz w:val="26"/>
+          <w:szCs w:val="26"/>
+        </w:rPr>
+      </w:pPr>
+      <w:r>
+        <w:rPr>
+          <w:rFonts w:ascii="Times New Roman" w:hAnsi="Times New Roman" w:cs="Times New Roman"/>
+          <w:b/>
+          <w:sz w:val="26"/>
+          <w:szCs w:val="26"/>
+        </w:rPr>
+        <w:t xml:space="preserve">Title of thesis: </w:t>
+      </w:r>
+      <w:r>
+        <w:rPr>
+          <w:rFonts w:ascii="Times New Roman" w:hAnsi="Times New Roman" w:cs="Times New Roman"/>
+          <w:sz w:val="26"/>
+          <w:szCs w:val="26"/>
+        </w:rPr>
+        <w:t>Construct of lane departure warning system using Raspberry Pi embeded computer</w:t>
+      </w:r>
+      <w:r>
+        <w:rPr>
+          <w:rFonts w:ascii="Times New Roman" w:hAnsi="Times New Roman" w:cs="Times New Roman"/>
+          <w:sz w:val="26"/>
+          <w:szCs w:val="26"/>
+        </w:rPr>
+        <w:t>.</w:t>
+      </w:r>
+    </w:p>
+    <w:p>
+      <w:pPr>
+        <w:pStyle w:val="ListParagraph"/>
+        <w:numPr>
+          <w:ilvl w:val="0"/>
+          <w:numId w:val="5"/>
+        </w:numPr>
+        <w:rPr>
+          <w:rFonts w:ascii="Times New Roman" w:hAnsi="Times New Roman" w:cs="Times New Roman"/>
+          <w:b/>
+          <w:sz w:val="26"/>
+          <w:szCs w:val="26"/>
+        </w:rPr>
+      </w:pPr>
+      <w:r>
+        <w:rPr>
+          <w:rFonts w:ascii="Times New Roman" w:hAnsi="Times New Roman" w:cs="Times New Roman"/>
+          <w:b/>
+          <w:sz w:val="26"/>
+          <w:szCs w:val="26"/>
+        </w:rPr>
+        <w:t>The original data, documents:</w:t>
+      </w:r>
+    </w:p>
+    <w:p>
+      <w:pPr>
+        <w:pStyle w:val="ListParagraph"/>
+        <w:numPr>
+          <w:ilvl w:val="0"/>
+          <w:numId w:val="5"/>
+        </w:numPr>
+        <w:rPr>
+          <w:rFonts w:ascii="Times New Roman" w:hAnsi="Times New Roman" w:cs="Times New Roman"/>
+          <w:b/>
+          <w:sz w:val="26"/>
+          <w:szCs w:val="26"/>
+        </w:rPr>
+      </w:pPr>
+      <w:r>
+        <w:rPr>
+          <w:rFonts w:ascii="Times New Roman" w:hAnsi="Times New Roman" w:cs="Times New Roman"/>
+          <w:b/>
+          <w:sz w:val="26"/>
+          <w:szCs w:val="26"/>
+        </w:rPr>
+        <w:t>Main content:</w:t>
+      </w:r>
+    </w:p>
+    <w:p>
+      <w:pPr>
+        <w:pStyle w:val="ListParagraph"/>
+        <w:numPr>
+          <w:ilvl w:val="0"/>
+          <w:numId w:val="5"/>
+        </w:numPr>
+        <w:rPr>
+          <w:rFonts w:ascii="Times New Roman" w:hAnsi="Times New Roman" w:cs="Times New Roman"/>
+          <w:b/>
+          <w:sz w:val="26"/>
+          <w:szCs w:val="26"/>
+        </w:rPr>
+      </w:pPr>
+      <w:r>
+        <w:rPr>
+          <w:rFonts w:ascii="Times New Roman" w:hAnsi="Times New Roman" w:cs="Times New Roman"/>
+          <w:b/>
+          <w:sz w:val="26"/>
+          <w:szCs w:val="26"/>
+        </w:rPr>
+        <w:t>Product:</w:t>
+      </w:r>
+    </w:p>
+    <w:p>
+      <w:pPr>
+        <w:ind w:left="720"/>
+        <w:rPr>
+          <w:rFonts w:ascii="Times New Roman" w:hAnsi="Times New Roman" w:cs="Times New Roman"/>
+          <w:sz w:val="26"/>
+          <w:szCs w:val="26"/>
+        </w:rPr>
+      </w:pPr>
+      <w:r>
+        <w:rPr>
+          <w:rFonts w:ascii="Times New Roman" w:hAnsi="Times New Roman" w:cs="Times New Roman"/>
+          <w:b/>
+          <w:sz w:val="26"/>
+          <w:szCs w:val="26"/>
+        </w:rPr>
+        <w:t>Program Chair</w:t>
+      </w:r>
+      <w:r>
+        <w:rPr>
+          <w:rFonts w:ascii="Times New Roman" w:hAnsi="Times New Roman" w:cs="Times New Roman"/>
+          <w:sz w:val="26"/>
+          <w:szCs w:val="26"/>
+        </w:rPr>
+        <w:tab/>
+      </w:r>
+      <w:r>
+        <w:rPr>
+          <w:rFonts w:ascii="Times New Roman" w:hAnsi="Times New Roman" w:cs="Times New Roman"/>
+          <w:sz w:val="26"/>
+          <w:szCs w:val="26"/>
+        </w:rPr>
+        <w:tab/>
+      </w:r>
+      <w:r>
+        <w:rPr>
+          <w:rFonts w:ascii="Times New Roman" w:hAnsi="Times New Roman" w:cs="Times New Roman"/>
+          <w:sz w:val="26"/>
+          <w:szCs w:val="26"/>
+        </w:rPr>
+        <w:tab/>
+      </w:r>
+      <w:r>
+        <w:rPr>
+          <w:rFonts w:ascii="Times New Roman" w:hAnsi="Times New Roman" w:cs="Times New Roman"/>
+          <w:sz w:val="26"/>
+          <w:szCs w:val="26"/>
+        </w:rPr>
+        <w:tab/>
+      </w:r>
+      <w:r>
+        <w:rPr>
+          <w:rFonts w:ascii="Times New Roman" w:hAnsi="Times New Roman" w:cs="Times New Roman"/>
+          <w:sz w:val="26"/>
+          <w:szCs w:val="26"/>
+        </w:rPr>
+        <w:tab/>
+      </w:r>
+      <w:r>
+        <w:rPr>
+          <w:rFonts w:ascii="Times New Roman" w:hAnsi="Times New Roman" w:cs="Times New Roman"/>
+          <w:sz w:val="26"/>
+          <w:szCs w:val="26"/>
+        </w:rPr>
+        <w:tab/>
+      </w:r>
+      <w:r>
+        <w:rPr>
+          <w:rFonts w:ascii="Times New Roman" w:hAnsi="Times New Roman" w:cs="Times New Roman"/>
+          <w:sz w:val="26"/>
+          <w:szCs w:val="26"/>
+        </w:rPr>
+        <w:tab/>
+      </w:r>
+      <w:r>
+        <w:rPr>
+          <w:rFonts w:ascii="Times New Roman" w:hAnsi="Times New Roman" w:cs="Times New Roman"/>
+          <w:b/>
+          <w:sz w:val="26"/>
+          <w:szCs w:val="26"/>
+        </w:rPr>
+        <w:t>Advisor</w:t>
+      </w:r>
       <w:r>
         <w:rPr>
           <w:rFonts w:ascii="Times New Roman" w:hAnsi="Times New Roman" w:cs="Times New Roman"/>
@@ -73,20 +1082,784 @@
     </w:p>
     <w:p>
       <w:pPr>
-        <w:rPr>
-          <w:rFonts w:ascii="Times New Roman" w:hAnsi="Times New Roman" w:cs="Times New Roman"/>
-          <w:sz w:val="26"/>
-          <w:szCs w:val="26"/>
-        </w:rPr>
-      </w:pPr>
-      <w:r>
-        <w:rPr>
-          <w:rFonts w:ascii="Times New Roman" w:hAnsi="Times New Roman" w:cs="Times New Roman"/>
+        <w:spacing w:after="0" w:line="240" w:lineRule="auto"/>
+        <w:ind w:left="-3620" w:right="476"/>
+        <w:jc w:val="center"/>
+        <w:rPr>
+          <w:rFonts w:ascii="Times New Roman" w:hAnsi="Times New Roman" w:cs="Times New Roman"/>
+          <w:sz w:val="26"/>
+          <w:szCs w:val="26"/>
+        </w:rPr>
+      </w:pPr>
+      <w:r>
+        <w:rPr>
+          <w:rFonts w:ascii="Times New Roman" w:hAnsi="Times New Roman" w:cs="Times New Roman"/>
+          <w:noProof/>
           <w:sz w:val="26"/>
           <w:szCs w:val="26"/>
         </w:rPr>
         <w:lastRenderedPageBreak/>
-        <w:t>Trang nhận xét của giảng viên hướng dẫn</w:t>
+        <w:drawing>
+          <wp:anchor distT="0" distB="0" distL="114300" distR="114300" simplePos="0" relativeHeight="251663360" behindDoc="0" locked="0" layoutInCell="1" allowOverlap="0" wp14:anchorId="65E5622A" wp14:editId="2BF3CFE2">
+            <wp:simplePos x="0" y="0"/>
+            <wp:positionH relativeFrom="margin">
+              <wp:posOffset>-610870</wp:posOffset>
+            </wp:positionH>
+            <wp:positionV relativeFrom="paragraph">
+              <wp:posOffset>0</wp:posOffset>
+            </wp:positionV>
+            <wp:extent cx="2733675" cy="1143000"/>
+            <wp:effectExtent l="0" t="0" r="9525" b="0"/>
+            <wp:wrapSquare wrapText="bothSides"/>
+            <wp:docPr id="1" name="Picture 1"/>
+            <wp:cNvGraphicFramePr/>
+            <a:graphic xmlns:a="http://schemas.openxmlformats.org/drawingml/2006/main">
+              <a:graphicData uri="http://schemas.openxmlformats.org/drawingml/2006/picture">
+                <pic:pic xmlns:pic="http://schemas.openxmlformats.org/drawingml/2006/picture">
+                  <pic:nvPicPr>
+                    <pic:cNvPr id="174" name="Picture 174"/>
+                    <pic:cNvPicPr/>
+                  </pic:nvPicPr>
+                  <pic:blipFill>
+                    <a:blip r:embed="rId9"/>
+                    <a:stretch>
+                      <a:fillRect/>
+                    </a:stretch>
+                  </pic:blipFill>
+                  <pic:spPr>
+                    <a:xfrm>
+                      <a:off x="0" y="0"/>
+                      <a:ext cx="2733675" cy="1143000"/>
+                    </a:xfrm>
+                    <a:prstGeom prst="rect">
+                      <a:avLst/>
+                    </a:prstGeom>
+                  </pic:spPr>
+                </pic:pic>
+              </a:graphicData>
+            </a:graphic>
+          </wp:anchor>
+        </w:drawing>
+      </w:r>
+      <w:r>
+        <w:rPr>
+          <w:rFonts w:ascii="Times New Roman" w:hAnsi="Times New Roman" w:cs="Times New Roman"/>
+          <w:b/>
+          <w:sz w:val="26"/>
+          <w:szCs w:val="26"/>
+        </w:rPr>
+        <w:t>SOCIALIST REPUBLIC OF</w:t>
+      </w:r>
+    </w:p>
+    <w:p>
+      <w:pPr>
+        <w:spacing w:after="159" w:line="240" w:lineRule="auto"/>
+        <w:ind w:left="540" w:right="-15"/>
+        <w:jc w:val="center"/>
+        <w:rPr>
+          <w:rFonts w:ascii="Times New Roman" w:hAnsi="Times New Roman" w:cs="Times New Roman"/>
+          <w:sz w:val="26"/>
+          <w:szCs w:val="26"/>
+        </w:rPr>
+      </w:pPr>
+      <w:r>
+        <w:rPr>
+          <w:rFonts w:ascii="Times New Roman" w:hAnsi="Times New Roman" w:cs="Times New Roman"/>
+          <w:b/>
+          <w:sz w:val="26"/>
+          <w:szCs w:val="26"/>
+        </w:rPr>
+        <w:t>VIETNAM</w:t>
+      </w:r>
+    </w:p>
+    <w:p>
+      <w:pPr>
+        <w:spacing w:after="156" w:line="240" w:lineRule="auto"/>
+        <w:ind w:left="-3620" w:right="33"/>
+        <w:jc w:val="center"/>
+        <w:rPr>
+          <w:rFonts w:ascii="Times New Roman" w:hAnsi="Times New Roman" w:cs="Times New Roman"/>
+          <w:sz w:val="26"/>
+          <w:szCs w:val="26"/>
+        </w:rPr>
+      </w:pPr>
+      <w:r>
+        <w:rPr>
+          <w:rFonts w:ascii="Times New Roman" w:hAnsi="Times New Roman" w:cs="Times New Roman"/>
+          <w:b/>
+          <w:sz w:val="26"/>
+          <w:szCs w:val="26"/>
+        </w:rPr>
+        <w:t>Independence - Freedom - Happiness</w:t>
+      </w:r>
+    </w:p>
+    <w:p>
+      <w:pPr>
+        <w:spacing w:after="159" w:line="240" w:lineRule="auto"/>
+        <w:ind w:left="540" w:right="-15"/>
+        <w:jc w:val="center"/>
+        <w:rPr>
+          <w:rFonts w:ascii="Times New Roman" w:hAnsi="Times New Roman" w:cs="Times New Roman"/>
+          <w:sz w:val="26"/>
+          <w:szCs w:val="26"/>
+        </w:rPr>
+      </w:pPr>
+      <w:r>
+        <w:rPr>
+          <w:rFonts w:ascii="Times New Roman" w:hAnsi="Times New Roman" w:cs="Times New Roman"/>
+          <w:b/>
+          <w:sz w:val="26"/>
+          <w:szCs w:val="26"/>
+        </w:rPr>
+        <w:t>----***----</w:t>
+      </w:r>
+    </w:p>
+    <w:p>
+      <w:pPr>
+        <w:spacing w:after="159" w:line="240" w:lineRule="auto"/>
+        <w:ind w:left="540" w:right="-15"/>
+        <w:jc w:val="center"/>
+        <w:rPr>
+          <w:rFonts w:ascii="Times New Roman" w:hAnsi="Times New Roman" w:cs="Times New Roman"/>
+          <w:sz w:val="26"/>
+          <w:szCs w:val="26"/>
+        </w:rPr>
+      </w:pPr>
+    </w:p>
+    <w:p>
+      <w:pPr>
+        <w:jc w:val="center"/>
+        <w:rPr>
+          <w:rFonts w:ascii="Times New Roman" w:hAnsi="Times New Roman" w:cs="Times New Roman"/>
+          <w:b/>
+          <w:sz w:val="26"/>
+          <w:szCs w:val="26"/>
+        </w:rPr>
+      </w:pPr>
+      <w:r>
+        <w:rPr>
+          <w:rFonts w:ascii="Times New Roman" w:hAnsi="Times New Roman" w:cs="Times New Roman"/>
+          <w:b/>
+          <w:sz w:val="26"/>
+          <w:szCs w:val="26"/>
+        </w:rPr>
+        <w:t>ADVISOR’S COMMENT</w:t>
+      </w:r>
+    </w:p>
+    <w:p>
+      <w:pPr>
+        <w:rPr>
+          <w:rFonts w:ascii="Times New Roman" w:hAnsi="Times New Roman" w:cs="Times New Roman"/>
+          <w:sz w:val="26"/>
+          <w:szCs w:val="26"/>
+        </w:rPr>
+      </w:pPr>
+      <w:r>
+        <w:rPr>
+          <w:rFonts w:ascii="Times New Roman" w:hAnsi="Times New Roman" w:cs="Times New Roman"/>
+          <w:sz w:val="26"/>
+          <w:szCs w:val="26"/>
+        </w:rPr>
+        <w:t xml:space="preserve">Student’s name: </w:t>
+      </w:r>
+      <w:r>
+        <w:rPr>
+          <w:rFonts w:ascii="Times New Roman" w:hAnsi="Times New Roman" w:cs="Times New Roman"/>
+          <w:sz w:val="26"/>
+          <w:szCs w:val="26"/>
+        </w:rPr>
+        <w:tab/>
+        <w:t>Nguyen Tuan Kiet (14110348)</w:t>
+      </w:r>
+    </w:p>
+    <w:p>
+      <w:pPr>
+        <w:ind w:left="1440" w:firstLine="828"/>
+        <w:rPr>
+          <w:rFonts w:ascii="Times New Roman" w:hAnsi="Times New Roman" w:cs="Times New Roman"/>
+          <w:sz w:val="26"/>
+          <w:szCs w:val="26"/>
+        </w:rPr>
+      </w:pPr>
+      <w:r>
+        <w:rPr>
+          <w:rFonts w:ascii="Times New Roman" w:hAnsi="Times New Roman" w:cs="Times New Roman"/>
+          <w:sz w:val="26"/>
+          <w:szCs w:val="26"/>
+        </w:rPr>
+        <w:t>Nguyen Quoc Tinh (14110422)</w:t>
+      </w:r>
+    </w:p>
+    <w:p>
+      <w:pPr>
+        <w:rPr>
+          <w:rFonts w:ascii="Times New Roman" w:hAnsi="Times New Roman" w:cs="Times New Roman"/>
+          <w:sz w:val="26"/>
+          <w:szCs w:val="26"/>
+        </w:rPr>
+      </w:pPr>
+      <w:r>
+        <w:rPr>
+          <w:rFonts w:ascii="Times New Roman" w:hAnsi="Times New Roman" w:cs="Times New Roman"/>
+          <w:sz w:val="26"/>
+          <w:szCs w:val="26"/>
+        </w:rPr>
+        <w:t>Major: Information Technology</w:t>
+      </w:r>
+    </w:p>
+    <w:p>
+      <w:pPr>
+        <w:rPr>
+          <w:rFonts w:ascii="Times New Roman" w:hAnsi="Times New Roman" w:cs="Times New Roman"/>
+          <w:sz w:val="26"/>
+          <w:szCs w:val="26"/>
+        </w:rPr>
+      </w:pPr>
+      <w:r>
+        <w:rPr>
+          <w:rFonts w:ascii="Times New Roman" w:hAnsi="Times New Roman" w:cs="Times New Roman"/>
+          <w:sz w:val="26"/>
+          <w:szCs w:val="26"/>
+        </w:rPr>
+        <w:t>Title of thesis: Construct of lane departure warning system using Raspberry Pi embeded computer.</w:t>
+      </w:r>
+    </w:p>
+    <w:p>
+      <w:pPr>
+        <w:rPr>
+          <w:rFonts w:ascii="Times New Roman" w:hAnsi="Times New Roman" w:cs="Times New Roman"/>
+          <w:sz w:val="26"/>
+          <w:szCs w:val="26"/>
+        </w:rPr>
+      </w:pPr>
+      <w:r>
+        <w:rPr>
+          <w:rFonts w:ascii="Times New Roman" w:hAnsi="Times New Roman" w:cs="Times New Roman"/>
+          <w:sz w:val="26"/>
+          <w:szCs w:val="26"/>
+        </w:rPr>
+        <w:t>Advisor’s name: NGUYEN DANG QUANG, M.S</w:t>
+      </w:r>
+    </w:p>
+    <w:p>
+      <w:pPr>
+        <w:rPr>
+          <w:rFonts w:ascii="Times New Roman" w:hAnsi="Times New Roman" w:cs="Times New Roman"/>
+          <w:b/>
+          <w:sz w:val="26"/>
+          <w:szCs w:val="26"/>
+        </w:rPr>
+      </w:pPr>
+      <w:r>
+        <w:rPr>
+          <w:rFonts w:ascii="Times New Roman" w:hAnsi="Times New Roman" w:cs="Times New Roman"/>
+          <w:b/>
+          <w:sz w:val="26"/>
+          <w:szCs w:val="26"/>
+        </w:rPr>
+        <w:t>COMMENTS</w:t>
+      </w:r>
+    </w:p>
+    <w:p>
+      <w:pPr>
+        <w:pStyle w:val="ListParagraph"/>
+        <w:numPr>
+          <w:ilvl w:val="0"/>
+          <w:numId w:val="6"/>
+        </w:numPr>
+        <w:rPr>
+          <w:rFonts w:ascii="Times New Roman" w:hAnsi="Times New Roman" w:cs="Times New Roman"/>
+          <w:sz w:val="26"/>
+          <w:szCs w:val="26"/>
+        </w:rPr>
+      </w:pPr>
+      <w:r>
+        <w:rPr>
+          <w:rFonts w:ascii="Times New Roman" w:hAnsi="Times New Roman" w:cs="Times New Roman"/>
+          <w:sz w:val="26"/>
+          <w:szCs w:val="26"/>
+        </w:rPr>
+        <w:t>The content</w:t>
+      </w:r>
+      <w:r>
+        <w:rPr>
+          <w:rFonts w:ascii="Times New Roman" w:hAnsi="Times New Roman" w:cs="Times New Roman"/>
+          <w:sz w:val="26"/>
+          <w:szCs w:val="26"/>
+        </w:rPr>
+        <w:t xml:space="preserve"> of thesis and the workload allocated:</w:t>
+      </w:r>
+    </w:p>
+    <w:p>
+      <w:pPr>
+        <w:tabs>
+          <w:tab w:val="left" w:leader="dot" w:pos="9072"/>
+        </w:tabs>
+        <w:spacing w:line="240" w:lineRule="auto"/>
+        <w:ind w:left="357"/>
+        <w:rPr>
+          <w:rFonts w:ascii="Times New Roman" w:hAnsi="Times New Roman" w:cs="Times New Roman"/>
+          <w:sz w:val="26"/>
+          <w:szCs w:val="26"/>
+        </w:rPr>
+      </w:pPr>
+      <w:r>
+        <w:rPr>
+          <w:rFonts w:ascii="Times New Roman" w:hAnsi="Times New Roman" w:cs="Times New Roman"/>
+          <w:sz w:val="26"/>
+          <w:szCs w:val="26"/>
+        </w:rPr>
+        <w:tab/>
+      </w:r>
+    </w:p>
+    <w:p>
+      <w:pPr>
+        <w:tabs>
+          <w:tab w:val="left" w:leader="dot" w:pos="9072"/>
+        </w:tabs>
+        <w:spacing w:line="240" w:lineRule="auto"/>
+        <w:ind w:left="357"/>
+        <w:rPr>
+          <w:rFonts w:ascii="Times New Roman" w:hAnsi="Times New Roman" w:cs="Times New Roman"/>
+          <w:sz w:val="26"/>
+          <w:szCs w:val="26"/>
+        </w:rPr>
+      </w:pPr>
+      <w:r>
+        <w:rPr>
+          <w:rFonts w:ascii="Times New Roman" w:hAnsi="Times New Roman" w:cs="Times New Roman"/>
+          <w:sz w:val="26"/>
+          <w:szCs w:val="26"/>
+        </w:rPr>
+        <w:tab/>
+      </w:r>
+    </w:p>
+    <w:p>
+      <w:pPr>
+        <w:tabs>
+          <w:tab w:val="left" w:leader="dot" w:pos="9072"/>
+        </w:tabs>
+        <w:spacing w:line="240" w:lineRule="auto"/>
+        <w:ind w:left="357"/>
+        <w:rPr>
+          <w:rFonts w:ascii="Times New Roman" w:hAnsi="Times New Roman" w:cs="Times New Roman"/>
+          <w:sz w:val="26"/>
+          <w:szCs w:val="26"/>
+        </w:rPr>
+      </w:pPr>
+      <w:r>
+        <w:rPr>
+          <w:rFonts w:ascii="Times New Roman" w:hAnsi="Times New Roman" w:cs="Times New Roman"/>
+          <w:sz w:val="26"/>
+          <w:szCs w:val="26"/>
+        </w:rPr>
+        <w:tab/>
+      </w:r>
+    </w:p>
+    <w:p>
+      <w:pPr>
+        <w:pStyle w:val="ListParagraph"/>
+        <w:numPr>
+          <w:ilvl w:val="0"/>
+          <w:numId w:val="6"/>
+        </w:numPr>
+        <w:rPr>
+          <w:rFonts w:ascii="Times New Roman" w:hAnsi="Times New Roman" w:cs="Times New Roman"/>
+          <w:sz w:val="26"/>
+          <w:szCs w:val="26"/>
+        </w:rPr>
+      </w:pPr>
+      <w:r>
+        <w:rPr>
+          <w:rFonts w:ascii="Times New Roman" w:hAnsi="Times New Roman" w:cs="Times New Roman"/>
+          <w:sz w:val="26"/>
+          <w:szCs w:val="26"/>
+        </w:rPr>
+        <w:t>Advantages:</w:t>
+      </w:r>
+    </w:p>
+    <w:p>
+      <w:pPr>
+        <w:tabs>
+          <w:tab w:val="left" w:leader="dot" w:pos="9072"/>
+        </w:tabs>
+        <w:spacing w:line="240" w:lineRule="auto"/>
+        <w:ind w:left="357"/>
+        <w:rPr>
+          <w:rFonts w:ascii="Times New Roman" w:hAnsi="Times New Roman" w:cs="Times New Roman"/>
+          <w:sz w:val="26"/>
+          <w:szCs w:val="26"/>
+        </w:rPr>
+      </w:pPr>
+      <w:r>
+        <w:rPr>
+          <w:rFonts w:ascii="Times New Roman" w:hAnsi="Times New Roman" w:cs="Times New Roman"/>
+          <w:sz w:val="26"/>
+          <w:szCs w:val="26"/>
+        </w:rPr>
+        <w:tab/>
+      </w:r>
+    </w:p>
+    <w:p>
+      <w:pPr>
+        <w:tabs>
+          <w:tab w:val="left" w:leader="dot" w:pos="9072"/>
+        </w:tabs>
+        <w:spacing w:line="240" w:lineRule="auto"/>
+        <w:ind w:left="357"/>
+        <w:rPr>
+          <w:rFonts w:ascii="Times New Roman" w:hAnsi="Times New Roman" w:cs="Times New Roman"/>
+          <w:sz w:val="26"/>
+          <w:szCs w:val="26"/>
+        </w:rPr>
+      </w:pPr>
+      <w:r>
+        <w:rPr>
+          <w:rFonts w:ascii="Times New Roman" w:hAnsi="Times New Roman" w:cs="Times New Roman"/>
+          <w:sz w:val="26"/>
+          <w:szCs w:val="26"/>
+        </w:rPr>
+        <w:tab/>
+      </w:r>
+    </w:p>
+    <w:p>
+      <w:pPr>
+        <w:tabs>
+          <w:tab w:val="left" w:leader="dot" w:pos="9072"/>
+        </w:tabs>
+        <w:spacing w:line="240" w:lineRule="auto"/>
+        <w:ind w:left="357"/>
+        <w:rPr>
+          <w:rFonts w:ascii="Times New Roman" w:hAnsi="Times New Roman" w:cs="Times New Roman"/>
+          <w:sz w:val="26"/>
+          <w:szCs w:val="26"/>
+        </w:rPr>
+      </w:pPr>
+      <w:r>
+        <w:rPr>
+          <w:rFonts w:ascii="Times New Roman" w:hAnsi="Times New Roman" w:cs="Times New Roman"/>
+          <w:sz w:val="26"/>
+          <w:szCs w:val="26"/>
+        </w:rPr>
+        <w:tab/>
+      </w:r>
+    </w:p>
+    <w:p>
+      <w:pPr>
+        <w:pStyle w:val="ListParagraph"/>
+        <w:numPr>
+          <w:ilvl w:val="0"/>
+          <w:numId w:val="6"/>
+        </w:numPr>
+        <w:rPr>
+          <w:rFonts w:ascii="Times New Roman" w:hAnsi="Times New Roman" w:cs="Times New Roman"/>
+          <w:sz w:val="26"/>
+          <w:szCs w:val="26"/>
+        </w:rPr>
+      </w:pPr>
+      <w:r>
+        <w:rPr>
+          <w:rFonts w:ascii="Times New Roman" w:hAnsi="Times New Roman" w:cs="Times New Roman"/>
+          <w:sz w:val="26"/>
+          <w:szCs w:val="26"/>
+        </w:rPr>
+        <w:t>Improvement point:</w:t>
+      </w:r>
+    </w:p>
+    <w:p>
+      <w:pPr>
+        <w:tabs>
+          <w:tab w:val="left" w:leader="dot" w:pos="9072"/>
+        </w:tabs>
+        <w:spacing w:line="240" w:lineRule="auto"/>
+        <w:ind w:left="357"/>
+        <w:rPr>
+          <w:rFonts w:ascii="Times New Roman" w:hAnsi="Times New Roman" w:cs="Times New Roman"/>
+          <w:sz w:val="26"/>
+          <w:szCs w:val="26"/>
+        </w:rPr>
+      </w:pPr>
+      <w:r>
+        <w:rPr>
+          <w:rFonts w:ascii="Times New Roman" w:hAnsi="Times New Roman" w:cs="Times New Roman"/>
+          <w:sz w:val="26"/>
+          <w:szCs w:val="26"/>
+        </w:rPr>
+        <w:tab/>
+      </w:r>
+    </w:p>
+    <w:p>
+      <w:pPr>
+        <w:tabs>
+          <w:tab w:val="left" w:leader="dot" w:pos="9072"/>
+        </w:tabs>
+        <w:spacing w:line="240" w:lineRule="auto"/>
+        <w:ind w:left="357"/>
+        <w:rPr>
+          <w:rFonts w:ascii="Times New Roman" w:hAnsi="Times New Roman" w:cs="Times New Roman"/>
+          <w:sz w:val="26"/>
+          <w:szCs w:val="26"/>
+        </w:rPr>
+      </w:pPr>
+      <w:r>
+        <w:rPr>
+          <w:rFonts w:ascii="Times New Roman" w:hAnsi="Times New Roman" w:cs="Times New Roman"/>
+          <w:sz w:val="26"/>
+          <w:szCs w:val="26"/>
+        </w:rPr>
+        <w:tab/>
+      </w:r>
+    </w:p>
+    <w:p>
+      <w:pPr>
+        <w:tabs>
+          <w:tab w:val="left" w:leader="dot" w:pos="9072"/>
+        </w:tabs>
+        <w:spacing w:line="240" w:lineRule="auto"/>
+        <w:ind w:left="357"/>
+        <w:rPr>
+          <w:rFonts w:ascii="Times New Roman" w:hAnsi="Times New Roman" w:cs="Times New Roman"/>
+          <w:sz w:val="26"/>
+          <w:szCs w:val="26"/>
+        </w:rPr>
+      </w:pPr>
+      <w:r>
+        <w:rPr>
+          <w:rFonts w:ascii="Times New Roman" w:hAnsi="Times New Roman" w:cs="Times New Roman"/>
+          <w:sz w:val="26"/>
+          <w:szCs w:val="26"/>
+        </w:rPr>
+        <w:tab/>
+      </w:r>
+    </w:p>
+    <w:p>
+      <w:pPr>
+        <w:pStyle w:val="ListParagraph"/>
+        <w:numPr>
+          <w:ilvl w:val="0"/>
+          <w:numId w:val="6"/>
+        </w:numPr>
+        <w:rPr>
+          <w:rFonts w:ascii="Times New Roman" w:hAnsi="Times New Roman" w:cs="Times New Roman"/>
+          <w:sz w:val="26"/>
+          <w:szCs w:val="26"/>
+        </w:rPr>
+      </w:pPr>
+      <w:r>
+        <w:rPr>
+          <w:rFonts w:ascii="Times New Roman" w:hAnsi="Times New Roman" w:cs="Times New Roman"/>
+          <w:sz w:val="26"/>
+          <w:szCs w:val="26"/>
+        </w:rPr>
+        <w:t>Project defense approval:</w:t>
+      </w:r>
+      <w:r>
+        <w:rPr>
+          <w:rFonts w:ascii="Times New Roman" w:hAnsi="Times New Roman" w:cs="Times New Roman"/>
+          <w:sz w:val="26"/>
+          <w:szCs w:val="26"/>
+        </w:rPr>
+        <w:tab/>
+      </w:r>
+      <w:r>
+        <w:rPr>
+          <w:rFonts w:ascii="Times New Roman" w:hAnsi="Times New Roman" w:cs="Times New Roman"/>
+          <w:sz w:val="26"/>
+          <w:szCs w:val="26"/>
+        </w:rPr>
+        <w:sym w:font="Wingdings 2" w:char="F0A3"/>
+      </w:r>
+      <w:r>
+        <w:rPr>
+          <w:rFonts w:ascii="Times New Roman" w:hAnsi="Times New Roman" w:cs="Times New Roman"/>
+          <w:sz w:val="26"/>
+          <w:szCs w:val="26"/>
+        </w:rPr>
+        <w:t xml:space="preserve"> Yes</w:t>
+      </w:r>
+      <w:r>
+        <w:rPr>
+          <w:rFonts w:ascii="Times New Roman" w:hAnsi="Times New Roman" w:cs="Times New Roman"/>
+          <w:sz w:val="26"/>
+          <w:szCs w:val="26"/>
+        </w:rPr>
+        <w:tab/>
+      </w:r>
+      <w:r>
+        <w:rPr>
+          <w:rFonts w:ascii="Times New Roman" w:hAnsi="Times New Roman" w:cs="Times New Roman"/>
+          <w:sz w:val="26"/>
+          <w:szCs w:val="26"/>
+        </w:rPr>
+        <w:sym w:font="Wingdings 2" w:char="F0A3"/>
+      </w:r>
+      <w:r>
+        <w:rPr>
+          <w:rFonts w:ascii="Times New Roman" w:hAnsi="Times New Roman" w:cs="Times New Roman"/>
+          <w:sz w:val="26"/>
+          <w:szCs w:val="26"/>
+        </w:rPr>
+        <w:t xml:space="preserve"> No</w:t>
+      </w:r>
+    </w:p>
+    <w:p>
+      <w:pPr>
+        <w:pStyle w:val="ListParagraph"/>
+        <w:numPr>
+          <w:ilvl w:val="0"/>
+          <w:numId w:val="6"/>
+        </w:numPr>
+        <w:rPr>
+          <w:rFonts w:ascii="Times New Roman" w:hAnsi="Times New Roman" w:cs="Times New Roman"/>
+          <w:sz w:val="26"/>
+          <w:szCs w:val="26"/>
+        </w:rPr>
+      </w:pPr>
+      <w:r>
+        <w:rPr>
+          <w:rFonts w:ascii="Times New Roman" w:hAnsi="Times New Roman" w:cs="Times New Roman"/>
+          <w:sz w:val="26"/>
+          <w:szCs w:val="26"/>
+        </w:rPr>
+        <w:lastRenderedPageBreak/>
+        <w:t>Evaluation mark:</w:t>
+      </w:r>
+    </w:p>
+    <w:p>
+      <w:pPr>
+        <w:tabs>
+          <w:tab w:val="left" w:leader="dot" w:pos="9072"/>
+        </w:tabs>
+        <w:ind w:left="357"/>
+        <w:rPr>
+          <w:rFonts w:ascii="Times New Roman" w:hAnsi="Times New Roman" w:cs="Times New Roman"/>
+          <w:sz w:val="26"/>
+          <w:szCs w:val="26"/>
+        </w:rPr>
+      </w:pPr>
+      <w:r>
+        <w:rPr>
+          <w:rFonts w:ascii="Times New Roman" w:hAnsi="Times New Roman" w:cs="Times New Roman"/>
+          <w:sz w:val="26"/>
+          <w:szCs w:val="26"/>
+        </w:rPr>
+        <w:tab/>
+      </w:r>
+    </w:p>
+    <w:p>
+      <w:pPr>
+        <w:pStyle w:val="ListParagraph"/>
+        <w:numPr>
+          <w:ilvl w:val="0"/>
+          <w:numId w:val="6"/>
+        </w:numPr>
+        <w:tabs>
+          <w:tab w:val="left" w:leader="dot" w:pos="4253"/>
+          <w:tab w:val="left" w:leader="dot" w:pos="8789"/>
+        </w:tabs>
+        <w:ind w:left="714" w:hanging="357"/>
+        <w:rPr>
+          <w:rFonts w:ascii="Times New Roman" w:hAnsi="Times New Roman" w:cs="Times New Roman"/>
+          <w:sz w:val="26"/>
+          <w:szCs w:val="26"/>
+        </w:rPr>
+      </w:pPr>
+      <w:r>
+        <w:rPr>
+          <w:rFonts w:ascii="Times New Roman" w:hAnsi="Times New Roman" w:cs="Times New Roman"/>
+          <w:sz w:val="26"/>
+          <w:szCs w:val="26"/>
+        </w:rPr>
+        <w:t>Grade:</w:t>
+      </w:r>
+      <w:r>
+        <w:rPr>
+          <w:rFonts w:ascii="Times New Roman" w:hAnsi="Times New Roman" w:cs="Times New Roman"/>
+          <w:sz w:val="26"/>
+          <w:szCs w:val="26"/>
+        </w:rPr>
+        <w:tab/>
+        <w:t>(in works:</w:t>
+      </w:r>
+      <w:r>
+        <w:rPr>
+          <w:rFonts w:ascii="Times New Roman" w:hAnsi="Times New Roman" w:cs="Times New Roman"/>
+          <w:sz w:val="26"/>
+          <w:szCs w:val="26"/>
+        </w:rPr>
+        <w:tab/>
+      </w:r>
+      <w:r>
+        <w:rPr>
+          <w:rFonts w:ascii="Times New Roman" w:hAnsi="Times New Roman" w:cs="Times New Roman"/>
+          <w:sz w:val="26"/>
+          <w:szCs w:val="26"/>
+        </w:rPr>
+        <w:t>...</w:t>
+      </w:r>
+      <w:r>
+        <w:rPr>
+          <w:rFonts w:ascii="Times New Roman" w:hAnsi="Times New Roman" w:cs="Times New Roman"/>
+          <w:sz w:val="26"/>
+          <w:szCs w:val="26"/>
+        </w:rPr>
+        <w:t>)</w:t>
+      </w:r>
+    </w:p>
+    <w:p>
+      <w:pPr>
+        <w:ind w:left="5670"/>
+        <w:rPr>
+          <w:rFonts w:ascii="Times New Roman" w:hAnsi="Times New Roman" w:cs="Times New Roman"/>
+          <w:sz w:val="26"/>
+          <w:szCs w:val="26"/>
+        </w:rPr>
+      </w:pPr>
+      <w:r>
+        <w:rPr>
+          <w:rFonts w:ascii="Times New Roman" w:hAnsi="Times New Roman" w:cs="Times New Roman"/>
+          <w:sz w:val="26"/>
+          <w:szCs w:val="26"/>
+        </w:rPr>
+        <w:t>Ho Chi Minh City, May 2018</w:t>
+      </w:r>
+    </w:p>
+    <w:p>
+      <w:pPr>
+        <w:ind w:left="5670"/>
+        <w:jc w:val="center"/>
+        <w:rPr>
+          <w:rFonts w:ascii="Times New Roman" w:hAnsi="Times New Roman" w:cs="Times New Roman"/>
+          <w:sz w:val="26"/>
+          <w:szCs w:val="26"/>
+        </w:rPr>
+      </w:pPr>
+      <w:r>
+        <w:rPr>
+          <w:rFonts w:ascii="Times New Roman" w:hAnsi="Times New Roman" w:cs="Times New Roman"/>
+          <w:sz w:val="26"/>
+          <w:szCs w:val="26"/>
+        </w:rPr>
+        <w:t>Advisor</w:t>
+      </w:r>
+    </w:p>
+    <w:p>
+      <w:pPr>
+        <w:ind w:left="5670"/>
+        <w:jc w:val="center"/>
+        <w:rPr>
+          <w:rFonts w:ascii="Times New Roman" w:hAnsi="Times New Roman" w:cs="Times New Roman"/>
+          <w:sz w:val="26"/>
+          <w:szCs w:val="26"/>
+        </w:rPr>
+      </w:pPr>
+      <w:r>
+        <w:rPr>
+          <w:rFonts w:ascii="Times New Roman" w:hAnsi="Times New Roman" w:cs="Times New Roman"/>
+          <w:sz w:val="26"/>
+          <w:szCs w:val="26"/>
+        </w:rPr>
+        <w:t>(Name, signature)</w:t>
       </w:r>
     </w:p>
     <w:p>
@@ -108,21 +1881,790 @@
     </w:p>
     <w:p>
       <w:pPr>
-        <w:rPr>
-          <w:rFonts w:ascii="Times New Roman" w:hAnsi="Times New Roman" w:cs="Times New Roman"/>
-          <w:sz w:val="26"/>
-          <w:szCs w:val="26"/>
-        </w:rPr>
-      </w:pPr>
-      <w:r>
-        <w:rPr>
-          <w:rFonts w:ascii="Times New Roman" w:hAnsi="Times New Roman" w:cs="Times New Roman"/>
+        <w:spacing w:after="0" w:line="240" w:lineRule="auto"/>
+        <w:ind w:left="-3620" w:right="476"/>
+        <w:jc w:val="center"/>
+        <w:rPr>
+          <w:rFonts w:ascii="Times New Roman" w:hAnsi="Times New Roman" w:cs="Times New Roman"/>
+          <w:sz w:val="26"/>
+          <w:szCs w:val="26"/>
+        </w:rPr>
+      </w:pPr>
+      <w:r>
+        <w:rPr>
+          <w:rFonts w:ascii="Times New Roman" w:hAnsi="Times New Roman" w:cs="Times New Roman"/>
+          <w:noProof/>
           <w:sz w:val="26"/>
           <w:szCs w:val="26"/>
         </w:rPr>
         <w:lastRenderedPageBreak/>
-        <w:t>Trang nhận xét của giảng viên phản biện</w:t>
-      </w:r>
+        <w:drawing>
+          <wp:anchor distT="0" distB="0" distL="114300" distR="114300" simplePos="0" relativeHeight="251665408" behindDoc="0" locked="0" layoutInCell="1" allowOverlap="0" wp14:anchorId="427B5374" wp14:editId="103D6F32">
+            <wp:simplePos x="0" y="0"/>
+            <wp:positionH relativeFrom="margin">
+              <wp:posOffset>-610870</wp:posOffset>
+            </wp:positionH>
+            <wp:positionV relativeFrom="paragraph">
+              <wp:posOffset>0</wp:posOffset>
+            </wp:positionV>
+            <wp:extent cx="2733675" cy="1143000"/>
+            <wp:effectExtent l="0" t="0" r="9525" b="0"/>
+            <wp:wrapSquare wrapText="bothSides"/>
+            <wp:docPr id="3" name="Picture 3"/>
+            <wp:cNvGraphicFramePr/>
+            <a:graphic xmlns:a="http://schemas.openxmlformats.org/drawingml/2006/main">
+              <a:graphicData uri="http://schemas.openxmlformats.org/drawingml/2006/picture">
+                <pic:pic xmlns:pic="http://schemas.openxmlformats.org/drawingml/2006/picture">
+                  <pic:nvPicPr>
+                    <pic:cNvPr id="174" name="Picture 174"/>
+                    <pic:cNvPicPr/>
+                  </pic:nvPicPr>
+                  <pic:blipFill>
+                    <a:blip r:embed="rId9"/>
+                    <a:stretch>
+                      <a:fillRect/>
+                    </a:stretch>
+                  </pic:blipFill>
+                  <pic:spPr>
+                    <a:xfrm>
+                      <a:off x="0" y="0"/>
+                      <a:ext cx="2733675" cy="1143000"/>
+                    </a:xfrm>
+                    <a:prstGeom prst="rect">
+                      <a:avLst/>
+                    </a:prstGeom>
+                  </pic:spPr>
+                </pic:pic>
+              </a:graphicData>
+            </a:graphic>
+          </wp:anchor>
+        </w:drawing>
+      </w:r>
+      <w:r>
+        <w:rPr>
+          <w:rFonts w:ascii="Times New Roman" w:hAnsi="Times New Roman" w:cs="Times New Roman"/>
+          <w:b/>
+          <w:sz w:val="26"/>
+          <w:szCs w:val="26"/>
+        </w:rPr>
+        <w:t>SOCIALIST REPUBLIC OF</w:t>
+      </w:r>
+    </w:p>
+    <w:p>
+      <w:pPr>
+        <w:spacing w:after="159" w:line="240" w:lineRule="auto"/>
+        <w:ind w:left="540" w:right="-15"/>
+        <w:jc w:val="center"/>
+        <w:rPr>
+          <w:rFonts w:ascii="Times New Roman" w:hAnsi="Times New Roman" w:cs="Times New Roman"/>
+          <w:sz w:val="26"/>
+          <w:szCs w:val="26"/>
+        </w:rPr>
+      </w:pPr>
+      <w:r>
+        <w:rPr>
+          <w:rFonts w:ascii="Times New Roman" w:hAnsi="Times New Roman" w:cs="Times New Roman"/>
+          <w:b/>
+          <w:sz w:val="26"/>
+          <w:szCs w:val="26"/>
+        </w:rPr>
+        <w:t>VIETNAM</w:t>
+      </w:r>
+    </w:p>
+    <w:p>
+      <w:pPr>
+        <w:spacing w:after="156" w:line="240" w:lineRule="auto"/>
+        <w:ind w:left="-3620" w:right="33"/>
+        <w:jc w:val="center"/>
+        <w:rPr>
+          <w:rFonts w:ascii="Times New Roman" w:hAnsi="Times New Roman" w:cs="Times New Roman"/>
+          <w:sz w:val="26"/>
+          <w:szCs w:val="26"/>
+        </w:rPr>
+      </w:pPr>
+      <w:r>
+        <w:rPr>
+          <w:rFonts w:ascii="Times New Roman" w:hAnsi="Times New Roman" w:cs="Times New Roman"/>
+          <w:b/>
+          <w:sz w:val="26"/>
+          <w:szCs w:val="26"/>
+        </w:rPr>
+        <w:t>Independence - Freedom - Happiness</w:t>
+      </w:r>
+    </w:p>
+    <w:p>
+      <w:pPr>
+        <w:spacing w:after="159" w:line="240" w:lineRule="auto"/>
+        <w:ind w:left="540" w:right="-15"/>
+        <w:jc w:val="center"/>
+        <w:rPr>
+          <w:rFonts w:ascii="Times New Roman" w:hAnsi="Times New Roman" w:cs="Times New Roman"/>
+          <w:sz w:val="26"/>
+          <w:szCs w:val="26"/>
+        </w:rPr>
+      </w:pPr>
+      <w:r>
+        <w:rPr>
+          <w:rFonts w:ascii="Times New Roman" w:hAnsi="Times New Roman" w:cs="Times New Roman"/>
+          <w:b/>
+          <w:sz w:val="26"/>
+          <w:szCs w:val="26"/>
+        </w:rPr>
+        <w:t>----***----</w:t>
+      </w:r>
+    </w:p>
+    <w:p>
+      <w:pPr>
+        <w:spacing w:after="159" w:line="240" w:lineRule="auto"/>
+        <w:ind w:left="540" w:right="-15"/>
+        <w:jc w:val="center"/>
+        <w:rPr>
+          <w:rFonts w:ascii="Times New Roman" w:hAnsi="Times New Roman" w:cs="Times New Roman"/>
+          <w:sz w:val="26"/>
+          <w:szCs w:val="26"/>
+        </w:rPr>
+      </w:pPr>
+    </w:p>
+    <w:p>
+      <w:pPr>
+        <w:jc w:val="center"/>
+        <w:rPr>
+          <w:rFonts w:ascii="Times New Roman" w:hAnsi="Times New Roman" w:cs="Times New Roman"/>
+          <w:b/>
+          <w:sz w:val="26"/>
+          <w:szCs w:val="26"/>
+        </w:rPr>
+      </w:pPr>
+      <w:r>
+        <w:rPr>
+          <w:rFonts w:ascii="Times New Roman" w:hAnsi="Times New Roman" w:cs="Times New Roman"/>
+          <w:b/>
+          <w:sz w:val="26"/>
+          <w:szCs w:val="26"/>
+        </w:rPr>
+        <w:t>REVIEWER</w:t>
+      </w:r>
+      <w:r>
+        <w:rPr>
+          <w:rFonts w:ascii="Times New Roman" w:hAnsi="Times New Roman" w:cs="Times New Roman"/>
+          <w:b/>
+          <w:sz w:val="26"/>
+          <w:szCs w:val="26"/>
+        </w:rPr>
+        <w:t>’S COMMENT</w:t>
+      </w:r>
+    </w:p>
+    <w:p>
+      <w:pPr>
+        <w:rPr>
+          <w:rFonts w:ascii="Times New Roman" w:hAnsi="Times New Roman" w:cs="Times New Roman"/>
+          <w:sz w:val="26"/>
+          <w:szCs w:val="26"/>
+        </w:rPr>
+      </w:pPr>
+      <w:r>
+        <w:rPr>
+          <w:rFonts w:ascii="Times New Roman" w:hAnsi="Times New Roman" w:cs="Times New Roman"/>
+          <w:sz w:val="26"/>
+          <w:szCs w:val="26"/>
+        </w:rPr>
+        <w:t xml:space="preserve">Student’s name: </w:t>
+      </w:r>
+      <w:r>
+        <w:rPr>
+          <w:rFonts w:ascii="Times New Roman" w:hAnsi="Times New Roman" w:cs="Times New Roman"/>
+          <w:sz w:val="26"/>
+          <w:szCs w:val="26"/>
+        </w:rPr>
+        <w:tab/>
+        <w:t>Nguyen Tuan Kiet (14110348)</w:t>
+      </w:r>
+    </w:p>
+    <w:p>
+      <w:pPr>
+        <w:ind w:left="1440" w:firstLine="828"/>
+        <w:rPr>
+          <w:rFonts w:ascii="Times New Roman" w:hAnsi="Times New Roman" w:cs="Times New Roman"/>
+          <w:sz w:val="26"/>
+          <w:szCs w:val="26"/>
+        </w:rPr>
+      </w:pPr>
+      <w:bookmarkStart w:id="0" w:name="_GoBack"/>
+      <w:bookmarkEnd w:id="0"/>
+      <w:r>
+        <w:rPr>
+          <w:rFonts w:ascii="Times New Roman" w:hAnsi="Times New Roman" w:cs="Times New Roman"/>
+          <w:sz w:val="26"/>
+          <w:szCs w:val="26"/>
+        </w:rPr>
+        <w:t>Nguyen Quoc Tinh (14110422)</w:t>
+      </w:r>
+    </w:p>
+    <w:p>
+      <w:pPr>
+        <w:rPr>
+          <w:rFonts w:ascii="Times New Roman" w:hAnsi="Times New Roman" w:cs="Times New Roman"/>
+          <w:sz w:val="26"/>
+          <w:szCs w:val="26"/>
+        </w:rPr>
+      </w:pPr>
+      <w:r>
+        <w:rPr>
+          <w:rFonts w:ascii="Times New Roman" w:hAnsi="Times New Roman" w:cs="Times New Roman"/>
+          <w:sz w:val="26"/>
+          <w:szCs w:val="26"/>
+        </w:rPr>
+        <w:t>Major: Information Technology</w:t>
+      </w:r>
+    </w:p>
+    <w:p>
+      <w:pPr>
+        <w:rPr>
+          <w:rFonts w:ascii="Times New Roman" w:hAnsi="Times New Roman" w:cs="Times New Roman"/>
+          <w:sz w:val="26"/>
+          <w:szCs w:val="26"/>
+        </w:rPr>
+      </w:pPr>
+      <w:r>
+        <w:rPr>
+          <w:rFonts w:ascii="Times New Roman" w:hAnsi="Times New Roman" w:cs="Times New Roman"/>
+          <w:sz w:val="26"/>
+          <w:szCs w:val="26"/>
+        </w:rPr>
+        <w:t>Title of thesis: Construct of lane departure warning system using Raspberry Pi embeded computer.</w:t>
+      </w:r>
+    </w:p>
+    <w:p>
+      <w:pPr>
+        <w:rPr>
+          <w:rFonts w:ascii="Times New Roman" w:hAnsi="Times New Roman" w:cs="Times New Roman"/>
+          <w:sz w:val="26"/>
+          <w:szCs w:val="26"/>
+        </w:rPr>
+      </w:pPr>
+      <w:r>
+        <w:rPr>
+          <w:rFonts w:ascii="Times New Roman" w:hAnsi="Times New Roman" w:cs="Times New Roman"/>
+          <w:sz w:val="26"/>
+          <w:szCs w:val="26"/>
+        </w:rPr>
+        <w:t>Reviewer’s name:</w:t>
+      </w:r>
+    </w:p>
+    <w:p>
+      <w:pPr>
+        <w:rPr>
+          <w:rFonts w:ascii="Times New Roman" w:hAnsi="Times New Roman" w:cs="Times New Roman"/>
+          <w:b/>
+          <w:sz w:val="26"/>
+          <w:szCs w:val="26"/>
+        </w:rPr>
+      </w:pPr>
+      <w:r>
+        <w:rPr>
+          <w:rFonts w:ascii="Times New Roman" w:hAnsi="Times New Roman" w:cs="Times New Roman"/>
+          <w:b/>
+          <w:sz w:val="26"/>
+          <w:szCs w:val="26"/>
+        </w:rPr>
+        <w:t>COMMENTS</w:t>
+      </w:r>
+    </w:p>
+    <w:p>
+      <w:pPr>
+        <w:pStyle w:val="ListParagraph"/>
+        <w:numPr>
+          <w:ilvl w:val="0"/>
+          <w:numId w:val="7"/>
+        </w:numPr>
+        <w:rPr>
+          <w:rFonts w:ascii="Times New Roman" w:hAnsi="Times New Roman" w:cs="Times New Roman"/>
+          <w:sz w:val="26"/>
+          <w:szCs w:val="26"/>
+        </w:rPr>
+      </w:pPr>
+      <w:r>
+        <w:rPr>
+          <w:rFonts w:ascii="Times New Roman" w:hAnsi="Times New Roman" w:cs="Times New Roman"/>
+          <w:sz w:val="26"/>
+          <w:szCs w:val="26"/>
+        </w:rPr>
+        <w:t>The content</w:t>
+      </w:r>
+      <w:r>
+        <w:rPr>
+          <w:rFonts w:ascii="Times New Roman" w:hAnsi="Times New Roman" w:cs="Times New Roman"/>
+          <w:sz w:val="26"/>
+          <w:szCs w:val="26"/>
+        </w:rPr>
+        <w:t xml:space="preserve"> of thesis and the workload allocated:</w:t>
+      </w:r>
+    </w:p>
+    <w:p>
+      <w:pPr>
+        <w:tabs>
+          <w:tab w:val="left" w:leader="dot" w:pos="9072"/>
+        </w:tabs>
+        <w:spacing w:line="240" w:lineRule="auto"/>
+        <w:ind w:left="357"/>
+        <w:rPr>
+          <w:rFonts w:ascii="Times New Roman" w:hAnsi="Times New Roman" w:cs="Times New Roman"/>
+          <w:sz w:val="26"/>
+          <w:szCs w:val="26"/>
+        </w:rPr>
+      </w:pPr>
+      <w:r>
+        <w:rPr>
+          <w:rFonts w:ascii="Times New Roman" w:hAnsi="Times New Roman" w:cs="Times New Roman"/>
+          <w:sz w:val="26"/>
+          <w:szCs w:val="26"/>
+        </w:rPr>
+        <w:tab/>
+      </w:r>
+    </w:p>
+    <w:p>
+      <w:pPr>
+        <w:tabs>
+          <w:tab w:val="left" w:leader="dot" w:pos="9072"/>
+        </w:tabs>
+        <w:spacing w:line="240" w:lineRule="auto"/>
+        <w:ind w:left="357"/>
+        <w:rPr>
+          <w:rFonts w:ascii="Times New Roman" w:hAnsi="Times New Roman" w:cs="Times New Roman"/>
+          <w:sz w:val="26"/>
+          <w:szCs w:val="26"/>
+        </w:rPr>
+      </w:pPr>
+      <w:r>
+        <w:rPr>
+          <w:rFonts w:ascii="Times New Roman" w:hAnsi="Times New Roman" w:cs="Times New Roman"/>
+          <w:sz w:val="26"/>
+          <w:szCs w:val="26"/>
+        </w:rPr>
+        <w:tab/>
+      </w:r>
+    </w:p>
+    <w:p>
+      <w:pPr>
+        <w:tabs>
+          <w:tab w:val="left" w:leader="dot" w:pos="9072"/>
+        </w:tabs>
+        <w:spacing w:line="240" w:lineRule="auto"/>
+        <w:ind w:left="357"/>
+        <w:rPr>
+          <w:rFonts w:ascii="Times New Roman" w:hAnsi="Times New Roman" w:cs="Times New Roman"/>
+          <w:sz w:val="26"/>
+          <w:szCs w:val="26"/>
+        </w:rPr>
+      </w:pPr>
+      <w:r>
+        <w:rPr>
+          <w:rFonts w:ascii="Times New Roman" w:hAnsi="Times New Roman" w:cs="Times New Roman"/>
+          <w:sz w:val="26"/>
+          <w:szCs w:val="26"/>
+        </w:rPr>
+        <w:tab/>
+      </w:r>
+    </w:p>
+    <w:p>
+      <w:pPr>
+        <w:pStyle w:val="ListParagraph"/>
+        <w:numPr>
+          <w:ilvl w:val="0"/>
+          <w:numId w:val="7"/>
+        </w:numPr>
+        <w:rPr>
+          <w:rFonts w:ascii="Times New Roman" w:hAnsi="Times New Roman" w:cs="Times New Roman"/>
+          <w:sz w:val="26"/>
+          <w:szCs w:val="26"/>
+        </w:rPr>
+      </w:pPr>
+      <w:r>
+        <w:rPr>
+          <w:rFonts w:ascii="Times New Roman" w:hAnsi="Times New Roman" w:cs="Times New Roman"/>
+          <w:sz w:val="26"/>
+          <w:szCs w:val="26"/>
+        </w:rPr>
+        <w:t>Advantages:</w:t>
+      </w:r>
+    </w:p>
+    <w:p>
+      <w:pPr>
+        <w:tabs>
+          <w:tab w:val="left" w:leader="dot" w:pos="9072"/>
+        </w:tabs>
+        <w:spacing w:line="240" w:lineRule="auto"/>
+        <w:ind w:left="357"/>
+        <w:rPr>
+          <w:rFonts w:ascii="Times New Roman" w:hAnsi="Times New Roman" w:cs="Times New Roman"/>
+          <w:sz w:val="26"/>
+          <w:szCs w:val="26"/>
+        </w:rPr>
+      </w:pPr>
+      <w:r>
+        <w:rPr>
+          <w:rFonts w:ascii="Times New Roman" w:hAnsi="Times New Roman" w:cs="Times New Roman"/>
+          <w:sz w:val="26"/>
+          <w:szCs w:val="26"/>
+        </w:rPr>
+        <w:tab/>
+      </w:r>
+    </w:p>
+    <w:p>
+      <w:pPr>
+        <w:tabs>
+          <w:tab w:val="left" w:leader="dot" w:pos="9072"/>
+        </w:tabs>
+        <w:spacing w:line="240" w:lineRule="auto"/>
+        <w:ind w:left="357"/>
+        <w:rPr>
+          <w:rFonts w:ascii="Times New Roman" w:hAnsi="Times New Roman" w:cs="Times New Roman"/>
+          <w:sz w:val="26"/>
+          <w:szCs w:val="26"/>
+        </w:rPr>
+      </w:pPr>
+      <w:r>
+        <w:rPr>
+          <w:rFonts w:ascii="Times New Roman" w:hAnsi="Times New Roman" w:cs="Times New Roman"/>
+          <w:sz w:val="26"/>
+          <w:szCs w:val="26"/>
+        </w:rPr>
+        <w:tab/>
+      </w:r>
+    </w:p>
+    <w:p>
+      <w:pPr>
+        <w:tabs>
+          <w:tab w:val="left" w:leader="dot" w:pos="9072"/>
+        </w:tabs>
+        <w:spacing w:line="240" w:lineRule="auto"/>
+        <w:ind w:left="357"/>
+        <w:rPr>
+          <w:rFonts w:ascii="Times New Roman" w:hAnsi="Times New Roman" w:cs="Times New Roman"/>
+          <w:sz w:val="26"/>
+          <w:szCs w:val="26"/>
+        </w:rPr>
+      </w:pPr>
+      <w:r>
+        <w:rPr>
+          <w:rFonts w:ascii="Times New Roman" w:hAnsi="Times New Roman" w:cs="Times New Roman"/>
+          <w:sz w:val="26"/>
+          <w:szCs w:val="26"/>
+        </w:rPr>
+        <w:tab/>
+      </w:r>
+    </w:p>
+    <w:p>
+      <w:pPr>
+        <w:pStyle w:val="ListParagraph"/>
+        <w:numPr>
+          <w:ilvl w:val="0"/>
+          <w:numId w:val="7"/>
+        </w:numPr>
+        <w:rPr>
+          <w:rFonts w:ascii="Times New Roman" w:hAnsi="Times New Roman" w:cs="Times New Roman"/>
+          <w:sz w:val="26"/>
+          <w:szCs w:val="26"/>
+        </w:rPr>
+      </w:pPr>
+      <w:r>
+        <w:rPr>
+          <w:rFonts w:ascii="Times New Roman" w:hAnsi="Times New Roman" w:cs="Times New Roman"/>
+          <w:sz w:val="26"/>
+          <w:szCs w:val="26"/>
+        </w:rPr>
+        <w:t>Improvement point:</w:t>
+      </w:r>
+    </w:p>
+    <w:p>
+      <w:pPr>
+        <w:tabs>
+          <w:tab w:val="left" w:leader="dot" w:pos="9072"/>
+        </w:tabs>
+        <w:spacing w:line="240" w:lineRule="auto"/>
+        <w:ind w:left="357"/>
+        <w:rPr>
+          <w:rFonts w:ascii="Times New Roman" w:hAnsi="Times New Roman" w:cs="Times New Roman"/>
+          <w:sz w:val="26"/>
+          <w:szCs w:val="26"/>
+        </w:rPr>
+      </w:pPr>
+      <w:r>
+        <w:rPr>
+          <w:rFonts w:ascii="Times New Roman" w:hAnsi="Times New Roman" w:cs="Times New Roman"/>
+          <w:sz w:val="26"/>
+          <w:szCs w:val="26"/>
+        </w:rPr>
+        <w:tab/>
+      </w:r>
+    </w:p>
+    <w:p>
+      <w:pPr>
+        <w:tabs>
+          <w:tab w:val="left" w:leader="dot" w:pos="9072"/>
+        </w:tabs>
+        <w:spacing w:line="240" w:lineRule="auto"/>
+        <w:ind w:left="357"/>
+        <w:rPr>
+          <w:rFonts w:ascii="Times New Roman" w:hAnsi="Times New Roman" w:cs="Times New Roman"/>
+          <w:sz w:val="26"/>
+          <w:szCs w:val="26"/>
+        </w:rPr>
+      </w:pPr>
+      <w:r>
+        <w:rPr>
+          <w:rFonts w:ascii="Times New Roman" w:hAnsi="Times New Roman" w:cs="Times New Roman"/>
+          <w:sz w:val="26"/>
+          <w:szCs w:val="26"/>
+        </w:rPr>
+        <w:tab/>
+      </w:r>
+    </w:p>
+    <w:p>
+      <w:pPr>
+        <w:tabs>
+          <w:tab w:val="left" w:leader="dot" w:pos="9072"/>
+        </w:tabs>
+        <w:spacing w:line="240" w:lineRule="auto"/>
+        <w:ind w:left="357"/>
+        <w:rPr>
+          <w:rFonts w:ascii="Times New Roman" w:hAnsi="Times New Roman" w:cs="Times New Roman"/>
+          <w:sz w:val="26"/>
+          <w:szCs w:val="26"/>
+        </w:rPr>
+      </w:pPr>
+      <w:r>
+        <w:rPr>
+          <w:rFonts w:ascii="Times New Roman" w:hAnsi="Times New Roman" w:cs="Times New Roman"/>
+          <w:sz w:val="26"/>
+          <w:szCs w:val="26"/>
+        </w:rPr>
+        <w:tab/>
+      </w:r>
+    </w:p>
+    <w:p>
+      <w:pPr>
+        <w:pStyle w:val="ListParagraph"/>
+        <w:numPr>
+          <w:ilvl w:val="0"/>
+          <w:numId w:val="7"/>
+        </w:numPr>
+        <w:rPr>
+          <w:rFonts w:ascii="Times New Roman" w:hAnsi="Times New Roman" w:cs="Times New Roman"/>
+          <w:sz w:val="26"/>
+          <w:szCs w:val="26"/>
+        </w:rPr>
+      </w:pPr>
+      <w:r>
+        <w:rPr>
+          <w:rFonts w:ascii="Times New Roman" w:hAnsi="Times New Roman" w:cs="Times New Roman"/>
+          <w:sz w:val="26"/>
+          <w:szCs w:val="26"/>
+        </w:rPr>
+        <w:t>Project defense approval:</w:t>
+      </w:r>
+      <w:r>
+        <w:rPr>
+          <w:rFonts w:ascii="Times New Roman" w:hAnsi="Times New Roman" w:cs="Times New Roman"/>
+          <w:sz w:val="26"/>
+          <w:szCs w:val="26"/>
+        </w:rPr>
+        <w:tab/>
+      </w:r>
+      <w:r>
+        <w:rPr>
+          <w:rFonts w:ascii="Times New Roman" w:hAnsi="Times New Roman" w:cs="Times New Roman"/>
+          <w:sz w:val="26"/>
+          <w:szCs w:val="26"/>
+        </w:rPr>
+        <w:sym w:font="Wingdings 2" w:char="F0A3"/>
+      </w:r>
+      <w:r>
+        <w:rPr>
+          <w:rFonts w:ascii="Times New Roman" w:hAnsi="Times New Roman" w:cs="Times New Roman"/>
+          <w:sz w:val="26"/>
+          <w:szCs w:val="26"/>
+        </w:rPr>
+        <w:t xml:space="preserve"> Yes</w:t>
+      </w:r>
+      <w:r>
+        <w:rPr>
+          <w:rFonts w:ascii="Times New Roman" w:hAnsi="Times New Roman" w:cs="Times New Roman"/>
+          <w:sz w:val="26"/>
+          <w:szCs w:val="26"/>
+        </w:rPr>
+        <w:tab/>
+      </w:r>
+      <w:r>
+        <w:rPr>
+          <w:rFonts w:ascii="Times New Roman" w:hAnsi="Times New Roman" w:cs="Times New Roman"/>
+          <w:sz w:val="26"/>
+          <w:szCs w:val="26"/>
+        </w:rPr>
+        <w:sym w:font="Wingdings 2" w:char="F0A3"/>
+      </w:r>
+      <w:r>
+        <w:rPr>
+          <w:rFonts w:ascii="Times New Roman" w:hAnsi="Times New Roman" w:cs="Times New Roman"/>
+          <w:sz w:val="26"/>
+          <w:szCs w:val="26"/>
+        </w:rPr>
+        <w:t xml:space="preserve"> No</w:t>
+      </w:r>
+    </w:p>
+    <w:p>
+      <w:pPr>
+        <w:pStyle w:val="ListParagraph"/>
+        <w:numPr>
+          <w:ilvl w:val="0"/>
+          <w:numId w:val="7"/>
+        </w:numPr>
+        <w:rPr>
+          <w:rFonts w:ascii="Times New Roman" w:hAnsi="Times New Roman" w:cs="Times New Roman"/>
+          <w:sz w:val="26"/>
+          <w:szCs w:val="26"/>
+        </w:rPr>
+      </w:pPr>
+      <w:r>
+        <w:rPr>
+          <w:rFonts w:ascii="Times New Roman" w:hAnsi="Times New Roman" w:cs="Times New Roman"/>
+          <w:sz w:val="26"/>
+          <w:szCs w:val="26"/>
+        </w:rPr>
+        <w:lastRenderedPageBreak/>
+        <w:t>Evaluation mark:</w:t>
+      </w:r>
+    </w:p>
+    <w:p>
+      <w:pPr>
+        <w:tabs>
+          <w:tab w:val="left" w:leader="dot" w:pos="9072"/>
+        </w:tabs>
+        <w:ind w:left="357"/>
+        <w:rPr>
+          <w:rFonts w:ascii="Times New Roman" w:hAnsi="Times New Roman" w:cs="Times New Roman"/>
+          <w:sz w:val="26"/>
+          <w:szCs w:val="26"/>
+        </w:rPr>
+      </w:pPr>
+      <w:r>
+        <w:rPr>
+          <w:rFonts w:ascii="Times New Roman" w:hAnsi="Times New Roman" w:cs="Times New Roman"/>
+          <w:sz w:val="26"/>
+          <w:szCs w:val="26"/>
+        </w:rPr>
+        <w:tab/>
+      </w:r>
+    </w:p>
+    <w:p>
+      <w:pPr>
+        <w:pStyle w:val="ListParagraph"/>
+        <w:numPr>
+          <w:ilvl w:val="0"/>
+          <w:numId w:val="7"/>
+        </w:numPr>
+        <w:tabs>
+          <w:tab w:val="left" w:leader="dot" w:pos="4253"/>
+          <w:tab w:val="left" w:leader="dot" w:pos="8789"/>
+        </w:tabs>
+        <w:ind w:left="714" w:hanging="357"/>
+        <w:rPr>
+          <w:rFonts w:ascii="Times New Roman" w:hAnsi="Times New Roman" w:cs="Times New Roman"/>
+          <w:sz w:val="26"/>
+          <w:szCs w:val="26"/>
+        </w:rPr>
+      </w:pPr>
+      <w:r>
+        <w:rPr>
+          <w:rFonts w:ascii="Times New Roman" w:hAnsi="Times New Roman" w:cs="Times New Roman"/>
+          <w:sz w:val="26"/>
+          <w:szCs w:val="26"/>
+        </w:rPr>
+        <w:t>Grade:</w:t>
+      </w:r>
+      <w:r>
+        <w:rPr>
+          <w:rFonts w:ascii="Times New Roman" w:hAnsi="Times New Roman" w:cs="Times New Roman"/>
+          <w:sz w:val="26"/>
+          <w:szCs w:val="26"/>
+        </w:rPr>
+        <w:tab/>
+        <w:t>(in works:</w:t>
+      </w:r>
+      <w:r>
+        <w:rPr>
+          <w:rFonts w:ascii="Times New Roman" w:hAnsi="Times New Roman" w:cs="Times New Roman"/>
+          <w:sz w:val="26"/>
+          <w:szCs w:val="26"/>
+        </w:rPr>
+        <w:tab/>
+        <w:t>...)</w:t>
+      </w:r>
+    </w:p>
+    <w:p>
+      <w:pPr>
+        <w:ind w:left="5670"/>
+        <w:rPr>
+          <w:rFonts w:ascii="Times New Roman" w:hAnsi="Times New Roman" w:cs="Times New Roman"/>
+          <w:sz w:val="26"/>
+          <w:szCs w:val="26"/>
+        </w:rPr>
+      </w:pPr>
+      <w:r>
+        <w:rPr>
+          <w:rFonts w:ascii="Times New Roman" w:hAnsi="Times New Roman" w:cs="Times New Roman"/>
+          <w:sz w:val="26"/>
+          <w:szCs w:val="26"/>
+        </w:rPr>
+        <w:t>Ho Chi Minh City, May 2018</w:t>
+      </w:r>
+    </w:p>
+    <w:p>
+      <w:pPr>
+        <w:ind w:left="5670"/>
+        <w:jc w:val="center"/>
+        <w:rPr>
+          <w:rFonts w:ascii="Times New Roman" w:hAnsi="Times New Roman" w:cs="Times New Roman"/>
+          <w:sz w:val="26"/>
+          <w:szCs w:val="26"/>
+        </w:rPr>
+      </w:pPr>
+      <w:r>
+        <w:rPr>
+          <w:rFonts w:ascii="Times New Roman" w:hAnsi="Times New Roman" w:cs="Times New Roman"/>
+          <w:sz w:val="26"/>
+          <w:szCs w:val="26"/>
+        </w:rPr>
+        <w:t>Advisor</w:t>
+      </w:r>
+    </w:p>
+    <w:p>
+      <w:pPr>
+        <w:ind w:left="5670"/>
+        <w:jc w:val="center"/>
+        <w:rPr>
+          <w:rFonts w:ascii="Times New Roman" w:hAnsi="Times New Roman" w:cs="Times New Roman"/>
+          <w:sz w:val="26"/>
+          <w:szCs w:val="26"/>
+        </w:rPr>
+      </w:pPr>
+      <w:r>
+        <w:rPr>
+          <w:rFonts w:ascii="Times New Roman" w:hAnsi="Times New Roman" w:cs="Times New Roman"/>
+          <w:sz w:val="26"/>
+          <w:szCs w:val="26"/>
+        </w:rPr>
+        <w:t>(Name, signature)</w:t>
+      </w:r>
+    </w:p>
+    <w:p>
+      <w:pPr>
+        <w:rPr>
+          <w:rFonts w:ascii="Times New Roman" w:hAnsi="Times New Roman" w:cs="Times New Roman"/>
+          <w:sz w:val="26"/>
+          <w:szCs w:val="26"/>
+        </w:rPr>
+      </w:pPr>
       <w:r>
         <w:rPr>
           <w:rFonts w:ascii="Times New Roman" w:hAnsi="Times New Roman" w:cs="Times New Roman"/>
@@ -134,20 +2676,23 @@
     </w:p>
     <w:p>
       <w:pPr>
-        <w:rPr>
-          <w:rFonts w:ascii="Times New Roman" w:hAnsi="Times New Roman" w:cs="Times New Roman"/>
-          <w:sz w:val="26"/>
-          <w:szCs w:val="26"/>
-        </w:rPr>
-      </w:pPr>
-      <w:r>
-        <w:rPr>
-          <w:rFonts w:ascii="Times New Roman" w:hAnsi="Times New Roman" w:cs="Times New Roman"/>
+        <w:jc w:val="center"/>
+        <w:rPr>
+          <w:rFonts w:ascii="Times New Roman" w:hAnsi="Times New Roman" w:cs="Times New Roman"/>
+          <w:b/>
+          <w:sz w:val="26"/>
+          <w:szCs w:val="26"/>
+        </w:rPr>
+      </w:pPr>
+      <w:r>
+        <w:rPr>
+          <w:rFonts w:ascii="Times New Roman" w:hAnsi="Times New Roman" w:cs="Times New Roman"/>
+          <w:b/>
           <w:sz w:val="26"/>
           <w:szCs w:val="26"/>
         </w:rPr>
         <w:lastRenderedPageBreak/>
-        <w:t>Mục lục</w:t>
+        <w:t>TABLE OF CONTENTS</w:t>
       </w:r>
     </w:p>
     <w:p>
@@ -167,9 +2712,15 @@
           <w:szCs w:val="26"/>
         </w:rPr>
         <w:sectPr>
-          <w:footerReference w:type="default" r:id="rId8"/>
+          <w:footerReference w:type="default" r:id="rId10"/>
           <w:pgSz w:w="12240" w:h="15840" w:code="1"/>
           <w:pgMar w:top="1701" w:right="1134" w:bottom="1985" w:left="1985" w:header="1134" w:footer="1134" w:gutter="0"/>
+          <w:pgBorders w:zOrder="back" w:display="firstPage">
+            <w:top w:val="twistedLines1" w:sz="18" w:space="1" w:color="auto"/>
+            <w:left w:val="twistedLines1" w:sz="18" w:space="4" w:color="auto"/>
+            <w:bottom w:val="twistedLines1" w:sz="18" w:space="1" w:color="auto"/>
+            <w:right w:val="twistedLines1" w:sz="18" w:space="4" w:color="auto"/>
+          </w:pgBorders>
           <w:cols w:space="720"/>
           <w:docGrid w:linePitch="360"/>
         </w:sectPr>
@@ -181,6 +2732,7 @@
         <w:jc w:val="center"/>
         <w:rPr>
           <w:rFonts w:ascii="Times New Roman" w:hAnsi="Times New Roman" w:cs="Times New Roman"/>
+          <w:b/>
           <w:color w:val="auto"/>
           <w:sz w:val="26"/>
           <w:szCs w:val="26"/>
@@ -189,12 +2741,13 @@
       <w:r>
         <w:rPr>
           <w:rFonts w:ascii="Times New Roman" w:hAnsi="Times New Roman" w:cs="Times New Roman"/>
+          <w:b/>
           <w:color w:val="auto"/>
           <w:sz w:val="26"/>
           <w:szCs w:val="26"/>
         </w:rPr>
         <w:lastRenderedPageBreak/>
-        <w:t>Lời cảm ơn</w:t>
+        <w:t>ACKNOWLEDGEMENT</w:t>
       </w:r>
     </w:p>
     <w:p>
@@ -225,20 +2778,23 @@
     </w:p>
     <w:p>
       <w:pPr>
-        <w:rPr>
-          <w:rFonts w:ascii="Times New Roman" w:hAnsi="Times New Roman" w:cs="Times New Roman"/>
-          <w:sz w:val="26"/>
-          <w:szCs w:val="26"/>
-        </w:rPr>
-      </w:pPr>
-      <w:r>
-        <w:rPr>
-          <w:rFonts w:ascii="Times New Roman" w:hAnsi="Times New Roman" w:cs="Times New Roman"/>
+        <w:jc w:val="center"/>
+        <w:rPr>
+          <w:rFonts w:ascii="Times New Roman" w:hAnsi="Times New Roman" w:cs="Times New Roman"/>
+          <w:b/>
+          <w:sz w:val="26"/>
+          <w:szCs w:val="26"/>
+        </w:rPr>
+      </w:pPr>
+      <w:r>
+        <w:rPr>
+          <w:rFonts w:ascii="Times New Roman" w:hAnsi="Times New Roman" w:cs="Times New Roman"/>
+          <w:b/>
           <w:sz w:val="26"/>
           <w:szCs w:val="26"/>
         </w:rPr>
         <w:lastRenderedPageBreak/>
-        <w:t>Tóm tắt bằng Tiếng Anh</w:t>
+        <w:t>ABSTRACT</w:t>
       </w:r>
     </w:p>
     <w:p>
@@ -260,20 +2816,23 @@
     </w:p>
     <w:p>
       <w:pPr>
-        <w:rPr>
-          <w:rFonts w:ascii="Times New Roman" w:hAnsi="Times New Roman" w:cs="Times New Roman"/>
-          <w:sz w:val="26"/>
-          <w:szCs w:val="26"/>
-        </w:rPr>
-      </w:pPr>
-      <w:r>
-        <w:rPr>
-          <w:rFonts w:ascii="Times New Roman" w:hAnsi="Times New Roman" w:cs="Times New Roman"/>
+        <w:jc w:val="center"/>
+        <w:rPr>
+          <w:rFonts w:ascii="Times New Roman" w:hAnsi="Times New Roman" w:cs="Times New Roman"/>
+          <w:b/>
+          <w:sz w:val="26"/>
+          <w:szCs w:val="26"/>
+        </w:rPr>
+      </w:pPr>
+      <w:r>
+        <w:rPr>
+          <w:rFonts w:ascii="Times New Roman" w:hAnsi="Times New Roman" w:cs="Times New Roman"/>
+          <w:b/>
           <w:sz w:val="26"/>
           <w:szCs w:val="26"/>
         </w:rPr>
         <w:lastRenderedPageBreak/>
-        <w:t>Danh mục các từ viết tắt</w:t>
+        <w:t>LIST OF ABBREVIATIONS</w:t>
       </w:r>
     </w:p>
     <w:p>
@@ -295,20 +2854,23 @@
     </w:p>
     <w:p>
       <w:pPr>
-        <w:rPr>
-          <w:rFonts w:ascii="Times New Roman" w:hAnsi="Times New Roman" w:cs="Times New Roman"/>
-          <w:sz w:val="26"/>
-          <w:szCs w:val="26"/>
-        </w:rPr>
-      </w:pPr>
-      <w:r>
-        <w:rPr>
-          <w:rFonts w:ascii="Times New Roman" w:hAnsi="Times New Roman" w:cs="Times New Roman"/>
+        <w:jc w:val="center"/>
+        <w:rPr>
+          <w:rFonts w:ascii="Times New Roman" w:hAnsi="Times New Roman" w:cs="Times New Roman"/>
+          <w:b/>
+          <w:sz w:val="26"/>
+          <w:szCs w:val="26"/>
+        </w:rPr>
+      </w:pPr>
+      <w:r>
+        <w:rPr>
+          <w:rFonts w:ascii="Times New Roman" w:hAnsi="Times New Roman" w:cs="Times New Roman"/>
+          <w:b/>
           <w:sz w:val="26"/>
           <w:szCs w:val="26"/>
         </w:rPr>
         <w:lastRenderedPageBreak/>
-        <w:t>Danh mục các bảng biểu</w:t>
+        <w:t>LIST OF TABLES</w:t>
       </w:r>
     </w:p>
     <w:p>
@@ -330,21 +2892,33 @@
     </w:p>
     <w:p>
       <w:pPr>
-        <w:rPr>
-          <w:rFonts w:ascii="Times New Roman" w:hAnsi="Times New Roman" w:cs="Times New Roman"/>
-          <w:sz w:val="26"/>
-          <w:szCs w:val="26"/>
-        </w:rPr>
-      </w:pPr>
-      <w:r>
-        <w:rPr>
-          <w:rFonts w:ascii="Times New Roman" w:hAnsi="Times New Roman" w:cs="Times New Roman"/>
+        <w:jc w:val="center"/>
+        <w:rPr>
+          <w:rFonts w:ascii="Times New Roman" w:hAnsi="Times New Roman" w:cs="Times New Roman"/>
+          <w:b/>
+          <w:sz w:val="26"/>
+          <w:szCs w:val="26"/>
+        </w:rPr>
+      </w:pPr>
+      <w:r>
+        <w:rPr>
+          <w:rFonts w:ascii="Times New Roman" w:hAnsi="Times New Roman" w:cs="Times New Roman"/>
+          <w:b/>
           <w:sz w:val="26"/>
           <w:szCs w:val="26"/>
         </w:rPr>
         <w:lastRenderedPageBreak/>
-        <w:t>Danh mục các biểu đồ và hình ảnh</w:t>
-      </w:r>
+        <w:t>LIST OF FIGURES</w:t>
+      </w:r>
+    </w:p>
+    <w:p>
+      <w:pPr>
+        <w:rPr>
+          <w:rFonts w:ascii="Times New Roman" w:hAnsi="Times New Roman" w:cs="Times New Roman"/>
+          <w:sz w:val="26"/>
+          <w:szCs w:val="26"/>
+        </w:rPr>
+      </w:pPr>
     </w:p>
     <w:p>
       <w:pPr>
@@ -368,31 +2942,24 @@
           <w:ilvl w:val="0"/>
           <w:numId w:val="3"/>
         </w:numPr>
+        <w:jc w:val="center"/>
         <w:outlineLvl w:val="0"/>
         <w:rPr>
           <w:rFonts w:ascii="Times New Roman" w:hAnsi="Times New Roman" w:cs="Times New Roman"/>
-          <w:sz w:val="26"/>
-          <w:szCs w:val="26"/>
-        </w:rPr>
-      </w:pPr>
-      <w:r>
-        <w:rPr>
-          <w:rFonts w:ascii="Times New Roman" w:hAnsi="Times New Roman" w:cs="Times New Roman"/>
+          <w:b/>
+          <w:sz w:val="26"/>
+          <w:szCs w:val="26"/>
+        </w:rPr>
+      </w:pPr>
+      <w:r>
+        <w:rPr>
+          <w:rFonts w:ascii="Times New Roman" w:hAnsi="Times New Roman" w:cs="Times New Roman"/>
+          <w:b/>
           <w:sz w:val="26"/>
           <w:szCs w:val="26"/>
         </w:rPr>
         <w:lastRenderedPageBreak/>
-        <w:t>OVERVI</w:t>
-      </w:r>
-      <w:bookmarkStart w:id="0" w:name="_GoBack"/>
-      <w:bookmarkEnd w:id="0"/>
-      <w:r>
-        <w:rPr>
-          <w:rFonts w:ascii="Times New Roman" w:hAnsi="Times New Roman" w:cs="Times New Roman"/>
-          <w:sz w:val="26"/>
-          <w:szCs w:val="26"/>
-        </w:rPr>
-        <w:t>EW</w:t>
+        <w:t>OVERVIEW</w:t>
       </w:r>
     </w:p>
     <w:p>
@@ -555,7 +3122,7 @@
           <w:rPr>
             <w:noProof/>
           </w:rPr>
-          <w:t>13</w:t>
+          <w:t>15</w:t>
         </w:r>
         <w:r>
           <w:rPr>
@@ -602,6 +3169,95 @@
 <file path=word/numbering.xml><?xml version="1.0" encoding="utf-8"?>
 <w:numbering xmlns:wpc="http://schemas.microsoft.com/office/word/2010/wordprocessingCanvas" xmlns:mc="http://schemas.openxmlformats.org/markup-compatibility/2006" xmlns:o="urn:schemas-microsoft-com:office:office" xmlns:r="http://schemas.openxmlformats.org/officeDocument/2006/relationships" xmlns:m="http://schemas.openxmlformats.org/officeDocument/2006/math" xmlns:v="urn:schemas-microsoft-com:vml" xmlns:wp14="http://schemas.microsoft.com/office/word/2010/wordprocessingDrawing" xmlns:wp="http://schemas.openxmlformats.org/drawingml/2006/wordprocessingDrawing" xmlns:w10="urn:schemas-microsoft-com:office:word" xmlns:w="http://schemas.openxmlformats.org/wordprocessingml/2006/main" xmlns:w14="http://schemas.microsoft.com/office/word/2010/wordml" xmlns:w15="http://schemas.microsoft.com/office/word/2012/wordml" xmlns:wpg="http://schemas.microsoft.com/office/word/2010/wordprocessingGroup" xmlns:wpi="http://schemas.microsoft.com/office/word/2010/wordprocessingInk" xmlns:wne="http://schemas.microsoft.com/office/word/2006/wordml" xmlns:wps="http://schemas.microsoft.com/office/word/2010/wordprocessingShape" mc:Ignorable="w14 w15 wp14">
   <w:abstractNum w:abstractNumId="0">
+    <w:nsid w:val="1FDF5F34"/>
+    <w:multiLevelType w:val="hybridMultilevel"/>
+    <w:tmpl w:val="533C904A"/>
+    <w:lvl w:ilvl="0" w:tplc="0409000F">
+      <w:start w:val="1"/>
+      <w:numFmt w:val="decimal"/>
+      <w:lvlText w:val="%1."/>
+      <w:lvlJc w:val="left"/>
+      <w:pPr>
+        <w:ind w:left="720" w:hanging="360"/>
+      </w:pPr>
+      <w:rPr>
+        <w:rFonts w:hint="default"/>
+      </w:rPr>
+    </w:lvl>
+    <w:lvl w:ilvl="1" w:tplc="04090019" w:tentative="1">
+      <w:start w:val="1"/>
+      <w:numFmt w:val="lowerLetter"/>
+      <w:lvlText w:val="%2."/>
+      <w:lvlJc w:val="left"/>
+      <w:pPr>
+        <w:ind w:left="1440" w:hanging="360"/>
+      </w:pPr>
+    </w:lvl>
+    <w:lvl w:ilvl="2" w:tplc="0409001B" w:tentative="1">
+      <w:start w:val="1"/>
+      <w:numFmt w:val="lowerRoman"/>
+      <w:lvlText w:val="%3."/>
+      <w:lvlJc w:val="right"/>
+      <w:pPr>
+        <w:ind w:left="2160" w:hanging="180"/>
+      </w:pPr>
+    </w:lvl>
+    <w:lvl w:ilvl="3" w:tplc="0409000F" w:tentative="1">
+      <w:start w:val="1"/>
+      <w:numFmt w:val="decimal"/>
+      <w:lvlText w:val="%4."/>
+      <w:lvlJc w:val="left"/>
+      <w:pPr>
+        <w:ind w:left="2880" w:hanging="360"/>
+      </w:pPr>
+    </w:lvl>
+    <w:lvl w:ilvl="4" w:tplc="04090019" w:tentative="1">
+      <w:start w:val="1"/>
+      <w:numFmt w:val="lowerLetter"/>
+      <w:lvlText w:val="%5."/>
+      <w:lvlJc w:val="left"/>
+      <w:pPr>
+        <w:ind w:left="3600" w:hanging="360"/>
+      </w:pPr>
+    </w:lvl>
+    <w:lvl w:ilvl="5" w:tplc="0409001B" w:tentative="1">
+      <w:start w:val="1"/>
+      <w:numFmt w:val="lowerRoman"/>
+      <w:lvlText w:val="%6."/>
+      <w:lvlJc w:val="right"/>
+      <w:pPr>
+        <w:ind w:left="4320" w:hanging="180"/>
+      </w:pPr>
+    </w:lvl>
+    <w:lvl w:ilvl="6" w:tplc="0409000F" w:tentative="1">
+      <w:start w:val="1"/>
+      <w:numFmt w:val="decimal"/>
+      <w:lvlText w:val="%7."/>
+      <w:lvlJc w:val="left"/>
+      <w:pPr>
+        <w:ind w:left="5040" w:hanging="360"/>
+      </w:pPr>
+    </w:lvl>
+    <w:lvl w:ilvl="7" w:tplc="04090019" w:tentative="1">
+      <w:start w:val="1"/>
+      <w:numFmt w:val="lowerLetter"/>
+      <w:lvlText w:val="%8."/>
+      <w:lvlJc w:val="left"/>
+      <w:pPr>
+        <w:ind w:left="5760" w:hanging="360"/>
+      </w:pPr>
+    </w:lvl>
+    <w:lvl w:ilvl="8" w:tplc="0409001B" w:tentative="1">
+      <w:start w:val="1"/>
+      <w:numFmt w:val="lowerRoman"/>
+      <w:lvlText w:val="%9."/>
+      <w:lvlJc w:val="right"/>
+      <w:pPr>
+        <w:ind w:left="6480" w:hanging="180"/>
+      </w:pPr>
+    </w:lvl>
+  </w:abstractNum>
+  <w:abstractNum w:abstractNumId="1">
     <w:nsid w:val="22BF39A1"/>
     <w:multiLevelType w:val="multilevel"/>
     <w:tmpl w:val="ABB601B8"/>
@@ -717,7 +3373,7 @@
       </w:rPr>
     </w:lvl>
   </w:abstractNum>
-  <w:abstractNum w:abstractNumId="1">
+  <w:abstractNum w:abstractNumId="2">
     <w:nsid w:val="58A27E04"/>
     <w:multiLevelType w:val="multilevel"/>
     <w:tmpl w:val="A6C2DE0C"/>
@@ -833,7 +3489,185 @@
       </w:rPr>
     </w:lvl>
   </w:abstractNum>
-  <w:abstractNum w:abstractNumId="2">
+  <w:abstractNum w:abstractNumId="3">
+    <w:nsid w:val="5E093A81"/>
+    <w:multiLevelType w:val="hybridMultilevel"/>
+    <w:tmpl w:val="97342FC8"/>
+    <w:lvl w:ilvl="0" w:tplc="0409000F">
+      <w:start w:val="1"/>
+      <w:numFmt w:val="decimal"/>
+      <w:lvlText w:val="%1."/>
+      <w:lvlJc w:val="left"/>
+      <w:pPr>
+        <w:ind w:left="720" w:hanging="360"/>
+      </w:pPr>
+      <w:rPr>
+        <w:rFonts w:hint="default"/>
+      </w:rPr>
+    </w:lvl>
+    <w:lvl w:ilvl="1" w:tplc="04090019" w:tentative="1">
+      <w:start w:val="1"/>
+      <w:numFmt w:val="lowerLetter"/>
+      <w:lvlText w:val="%2."/>
+      <w:lvlJc w:val="left"/>
+      <w:pPr>
+        <w:ind w:left="1440" w:hanging="360"/>
+      </w:pPr>
+    </w:lvl>
+    <w:lvl w:ilvl="2" w:tplc="0409001B" w:tentative="1">
+      <w:start w:val="1"/>
+      <w:numFmt w:val="lowerRoman"/>
+      <w:lvlText w:val="%3."/>
+      <w:lvlJc w:val="right"/>
+      <w:pPr>
+        <w:ind w:left="2160" w:hanging="180"/>
+      </w:pPr>
+    </w:lvl>
+    <w:lvl w:ilvl="3" w:tplc="0409000F" w:tentative="1">
+      <w:start w:val="1"/>
+      <w:numFmt w:val="decimal"/>
+      <w:lvlText w:val="%4."/>
+      <w:lvlJc w:val="left"/>
+      <w:pPr>
+        <w:ind w:left="2880" w:hanging="360"/>
+      </w:pPr>
+    </w:lvl>
+    <w:lvl w:ilvl="4" w:tplc="04090019" w:tentative="1">
+      <w:start w:val="1"/>
+      <w:numFmt w:val="lowerLetter"/>
+      <w:lvlText w:val="%5."/>
+      <w:lvlJc w:val="left"/>
+      <w:pPr>
+        <w:ind w:left="3600" w:hanging="360"/>
+      </w:pPr>
+    </w:lvl>
+    <w:lvl w:ilvl="5" w:tplc="0409001B" w:tentative="1">
+      <w:start w:val="1"/>
+      <w:numFmt w:val="lowerRoman"/>
+      <w:lvlText w:val="%6."/>
+      <w:lvlJc w:val="right"/>
+      <w:pPr>
+        <w:ind w:left="4320" w:hanging="180"/>
+      </w:pPr>
+    </w:lvl>
+    <w:lvl w:ilvl="6" w:tplc="0409000F" w:tentative="1">
+      <w:start w:val="1"/>
+      <w:numFmt w:val="decimal"/>
+      <w:lvlText w:val="%7."/>
+      <w:lvlJc w:val="left"/>
+      <w:pPr>
+        <w:ind w:left="5040" w:hanging="360"/>
+      </w:pPr>
+    </w:lvl>
+    <w:lvl w:ilvl="7" w:tplc="04090019" w:tentative="1">
+      <w:start w:val="1"/>
+      <w:numFmt w:val="lowerLetter"/>
+      <w:lvlText w:val="%8."/>
+      <w:lvlJc w:val="left"/>
+      <w:pPr>
+        <w:ind w:left="5760" w:hanging="360"/>
+      </w:pPr>
+    </w:lvl>
+    <w:lvl w:ilvl="8" w:tplc="0409001B" w:tentative="1">
+      <w:start w:val="1"/>
+      <w:numFmt w:val="lowerRoman"/>
+      <w:lvlText w:val="%9."/>
+      <w:lvlJc w:val="right"/>
+      <w:pPr>
+        <w:ind w:left="6480" w:hanging="180"/>
+      </w:pPr>
+    </w:lvl>
+  </w:abstractNum>
+  <w:abstractNum w:abstractNumId="4">
+    <w:nsid w:val="64C64C33"/>
+    <w:multiLevelType w:val="hybridMultilevel"/>
+    <w:tmpl w:val="533C904A"/>
+    <w:lvl w:ilvl="0" w:tplc="0409000F">
+      <w:start w:val="1"/>
+      <w:numFmt w:val="decimal"/>
+      <w:lvlText w:val="%1."/>
+      <w:lvlJc w:val="left"/>
+      <w:pPr>
+        <w:ind w:left="720" w:hanging="360"/>
+      </w:pPr>
+      <w:rPr>
+        <w:rFonts w:hint="default"/>
+      </w:rPr>
+    </w:lvl>
+    <w:lvl w:ilvl="1" w:tplc="04090019" w:tentative="1">
+      <w:start w:val="1"/>
+      <w:numFmt w:val="lowerLetter"/>
+      <w:lvlText w:val="%2."/>
+      <w:lvlJc w:val="left"/>
+      <w:pPr>
+        <w:ind w:left="1440" w:hanging="360"/>
+      </w:pPr>
+    </w:lvl>
+    <w:lvl w:ilvl="2" w:tplc="0409001B" w:tentative="1">
+      <w:start w:val="1"/>
+      <w:numFmt w:val="lowerRoman"/>
+      <w:lvlText w:val="%3."/>
+      <w:lvlJc w:val="right"/>
+      <w:pPr>
+        <w:ind w:left="2160" w:hanging="180"/>
+      </w:pPr>
+    </w:lvl>
+    <w:lvl w:ilvl="3" w:tplc="0409000F" w:tentative="1">
+      <w:start w:val="1"/>
+      <w:numFmt w:val="decimal"/>
+      <w:lvlText w:val="%4."/>
+      <w:lvlJc w:val="left"/>
+      <w:pPr>
+        <w:ind w:left="2880" w:hanging="360"/>
+      </w:pPr>
+    </w:lvl>
+    <w:lvl w:ilvl="4" w:tplc="04090019" w:tentative="1">
+      <w:start w:val="1"/>
+      <w:numFmt w:val="lowerLetter"/>
+      <w:lvlText w:val="%5."/>
+      <w:lvlJc w:val="left"/>
+      <w:pPr>
+        <w:ind w:left="3600" w:hanging="360"/>
+      </w:pPr>
+    </w:lvl>
+    <w:lvl w:ilvl="5" w:tplc="0409001B" w:tentative="1">
+      <w:start w:val="1"/>
+      <w:numFmt w:val="lowerRoman"/>
+      <w:lvlText w:val="%6."/>
+      <w:lvlJc w:val="right"/>
+      <w:pPr>
+        <w:ind w:left="4320" w:hanging="180"/>
+      </w:pPr>
+    </w:lvl>
+    <w:lvl w:ilvl="6" w:tplc="0409000F" w:tentative="1">
+      <w:start w:val="1"/>
+      <w:numFmt w:val="decimal"/>
+      <w:lvlText w:val="%7."/>
+      <w:lvlJc w:val="left"/>
+      <w:pPr>
+        <w:ind w:left="5040" w:hanging="360"/>
+      </w:pPr>
+    </w:lvl>
+    <w:lvl w:ilvl="7" w:tplc="04090019" w:tentative="1">
+      <w:start w:val="1"/>
+      <w:numFmt w:val="lowerLetter"/>
+      <w:lvlText w:val="%8."/>
+      <w:lvlJc w:val="left"/>
+      <w:pPr>
+        <w:ind w:left="5760" w:hanging="360"/>
+      </w:pPr>
+    </w:lvl>
+    <w:lvl w:ilvl="8" w:tplc="0409001B" w:tentative="1">
+      <w:start w:val="1"/>
+      <w:numFmt w:val="lowerRoman"/>
+      <w:lvlText w:val="%9."/>
+      <w:lvlJc w:val="right"/>
+      <w:pPr>
+        <w:ind w:left="6480" w:hanging="180"/>
+      </w:pPr>
+    </w:lvl>
+  </w:abstractNum>
+  <w:abstractNum w:abstractNumId="5">
     <w:nsid w:val="76D2222B"/>
     <w:multiLevelType w:val="multilevel"/>
     <w:tmpl w:val="ABB601B8"/>
@@ -949,7 +3783,7 @@
       </w:rPr>
     </w:lvl>
   </w:abstractNum>
-  <w:abstractNum w:abstractNumId="3">
+  <w:abstractNum w:abstractNumId="6">
     <w:nsid w:val="7E91542A"/>
     <w:multiLevelType w:val="multilevel"/>
     <w:tmpl w:val="ABB601B8"/>
@@ -1067,16 +3901,25 @@
     </w:lvl>
   </w:abstractNum>
   <w:num w:numId="1">
-    <w:abstractNumId w:val="0"/>
+    <w:abstractNumId w:val="1"/>
   </w:num>
   <w:num w:numId="2">
+    <w:abstractNumId w:val="5"/>
+  </w:num>
+  <w:num w:numId="3">
     <w:abstractNumId w:val="2"/>
   </w:num>
-  <w:num w:numId="3">
-    <w:abstractNumId w:val="1"/>
+  <w:num w:numId="4">
+    <w:abstractNumId w:val="6"/>
   </w:num>
-  <w:num w:numId="4">
+  <w:num w:numId="5">
     <w:abstractNumId w:val="3"/>
+  </w:num>
+  <w:num w:numId="6">
+    <w:abstractNumId w:val="4"/>
+  </w:num>
+  <w:num w:numId="7">
+    <w:abstractNumId w:val="0"/>
   </w:num>
 </w:numbering>
 </file>
@@ -1870,7 +4713,7 @@
 </file>
 
 <file path=customXml/itemProps1.xml><?xml version="1.0" encoding="utf-8"?>
-<ds:datastoreItem xmlns:ds="http://schemas.openxmlformats.org/officeDocument/2006/customXml" ds:itemID="{CD4516F0-8730-42AA-9213-964B6D9A6EB7}">
+<ds:datastoreItem xmlns:ds="http://schemas.openxmlformats.org/officeDocument/2006/customXml" ds:itemID="{4186C24D-C742-4800-91FB-A0DCF478CD72}">
   <ds:schemaRefs>
     <ds:schemaRef ds:uri="http://schemas.openxmlformats.org/officeDocument/2006/bibliography"/>
   </ds:schemaRefs>

</xml_diff>